<commit_message>
Repackaged in form of Strategus
</commit_message>
<xml_diff>
--- a/documents/TROY_Protocol_v0.3.docx
+++ b/documents/TROY_Protocol_v0.3.docx
@@ -6,7 +6,6 @@
     <w:p>
       <w:pPr>
         <w:rPr>
-          <w:rFonts w:hint="eastAsia"/>
           <w:lang w:eastAsia="ko-KR"/>
         </w:rPr>
       </w:pPr>
@@ -201,8 +200,13 @@
           <w:lang w:eastAsia="ko-KR"/>
         </w:rPr>
       </w:pPr>
-      <w:r>
-        <w:t>Kyuri Jeon</w:t>
+      <w:proofErr w:type="spellStart"/>
+      <w:r>
+        <w:t>Kyuri</w:t>
+      </w:r>
+      <w:proofErr w:type="spellEnd"/>
+      <w:r>
+        <w:t xml:space="preserve"> Jeon</w:t>
       </w:r>
       <w:r>
         <w:t>,</w:t>
@@ -6533,7 +6537,6 @@
           <w:p>
             <w:pPr>
               <w:rPr>
-                <w:rFonts w:hint="eastAsia"/>
                 <w:lang w:eastAsia="ko-KR"/>
               </w:rPr>
             </w:pPr>
@@ -6621,7 +6624,6 @@
           <w:p>
             <w:pPr>
               <w:rPr>
-                <w:rFonts w:hint="eastAsia"/>
                 <w:lang w:eastAsia="ko-KR"/>
               </w:rPr>
             </w:pPr>
@@ -6647,7 +6649,6 @@
           <w:p>
             <w:pPr>
               <w:rPr>
-                <w:rFonts w:hint="eastAsia"/>
                 <w:lang w:eastAsia="ko-KR"/>
               </w:rPr>
             </w:pPr>
@@ -6688,11 +6689,6 @@
             <w:tcW w:w="6633" w:type="dxa"/>
           </w:tcPr>
           <w:p>
-            <w:pPr>
-              <w:rPr>
-                <w:rFonts w:hint="eastAsia"/>
-              </w:rPr>
-            </w:pPr>
             <w:r>
               <w:rPr>
                 <w:rFonts w:hint="eastAsia"/>
@@ -7591,42 +7587,7 @@
                 <w:rFonts w:asciiTheme="minorHAnsi" w:eastAsia="맑은 고딕" w:hAnsiTheme="minorHAnsi" w:cstheme="minorHAnsi"/>
                 <w:lang w:eastAsia="ko-KR"/>
               </w:rPr>
-              <w:t>0</w:t>
-            </w:r>
-            <w:r>
-              <w:rPr>
-                <w:rFonts w:asciiTheme="minorHAnsi" w:eastAsia="맑은 고딕" w:hAnsiTheme="minorHAnsi" w:cstheme="minorHAnsi"/>
-                <w:lang w:eastAsia="ko-KR"/>
-              </w:rPr>
-              <w:t>1</w:t>
-            </w:r>
-            <w:r>
-              <w:rPr>
-                <w:rFonts w:asciiTheme="minorHAnsi" w:eastAsia="맑은 고딕" w:hAnsiTheme="minorHAnsi" w:cstheme="minorHAnsi"/>
-                <w:lang w:eastAsia="ko-KR"/>
-              </w:rPr>
-              <w:t>/</w:t>
-            </w:r>
-            <w:r>
-              <w:rPr>
-                <w:rFonts w:asciiTheme="minorHAnsi" w:eastAsia="맑은 고딕" w:hAnsiTheme="minorHAnsi" w:cstheme="minorHAnsi"/>
-                <w:lang w:eastAsia="ko-KR"/>
-              </w:rPr>
-              <w:t>26</w:t>
-            </w:r>
-            <w:r>
-              <w:rPr>
-                <w:rFonts w:asciiTheme="minorHAnsi" w:eastAsia="맑은 고딕" w:hAnsiTheme="minorHAnsi" w:cstheme="minorHAnsi"/>
-                <w:lang w:eastAsia="ko-KR"/>
-              </w:rPr>
-              <w:t>/20</w:t>
-            </w:r>
-            <w:r>
-              <w:rPr>
-                <w:rFonts w:asciiTheme="minorHAnsi" w:eastAsia="맑은 고딕" w:hAnsiTheme="minorHAnsi" w:cstheme="minorHAnsi"/>
-                <w:lang w:eastAsia="ko-KR"/>
-              </w:rPr>
-              <w:t>10</w:t>
+              <w:t>01/26/2010</w:t>
             </w:r>
           </w:p>
           <w:p>
@@ -7842,7 +7803,7 @@
               </w:pBdr>
               <w:cnfStyle w:val="000000000000" w:firstRow="0" w:lastRow="0" w:firstColumn="0" w:lastColumn="0" w:oddVBand="0" w:evenVBand="0" w:oddHBand="0" w:evenHBand="0" w:firstRowFirstColumn="0" w:firstRowLastColumn="0" w:lastRowFirstColumn="0" w:lastRowLastColumn="0"/>
               <w:rPr>
-                <w:rFonts w:asciiTheme="minorHAnsi" w:eastAsia="맑은 고딕" w:hAnsiTheme="minorHAnsi" w:cstheme="minorHAnsi" w:hint="eastAsia"/>
+                <w:rFonts w:asciiTheme="minorHAnsi" w:eastAsia="맑은 고딕" w:hAnsiTheme="minorHAnsi" w:cstheme="minorHAnsi"/>
                 <w:lang w:eastAsia="ko-KR"/>
               </w:rPr>
             </w:pPr>
@@ -8108,79 +8069,51 @@
               </w:pBdr>
               <w:cnfStyle w:val="000000100000" w:firstRow="0" w:lastRow="0" w:firstColumn="0" w:lastColumn="0" w:oddVBand="0" w:evenVBand="0" w:oddHBand="1" w:evenHBand="0" w:firstRowFirstColumn="0" w:firstRowLastColumn="0" w:lastRowFirstColumn="0" w:lastRowLastColumn="0"/>
               <w:rPr>
+                <w:rFonts w:asciiTheme="minorHAnsi" w:eastAsia="맑은 고딕" w:hAnsiTheme="minorHAnsi" w:cstheme="minorHAnsi"/>
+                <w:lang w:eastAsia="ko-KR"/>
+              </w:rPr>
+            </w:pPr>
+            <w:r>
+              <w:rPr>
+                <w:rFonts w:asciiTheme="minorHAnsi" w:eastAsia="맑은 고딕" w:hAnsiTheme="minorHAnsi" w:cstheme="minorHAnsi"/>
+                <w:lang w:eastAsia="ko-KR"/>
+              </w:rPr>
+              <w:t>I</w:t>
+            </w:r>
+            <w:r>
+              <w:rPr>
+                <w:rFonts w:asciiTheme="minorHAnsi" w:eastAsia="맑은 고딕" w:hAnsiTheme="minorHAnsi" w:cstheme="minorHAnsi"/>
+                <w:lang w:eastAsia="ko-KR"/>
+              </w:rPr>
+              <w:t xml:space="preserve">nitial </w:t>
+            </w:r>
+            <w:r>
+              <w:rPr>
                 <w:rFonts w:asciiTheme="minorHAnsi" w:eastAsia="맑은 고딕" w:hAnsiTheme="minorHAnsi" w:cstheme="minorHAnsi" w:hint="eastAsia"/>
                 <w:lang w:eastAsia="ko-KR"/>
               </w:rPr>
-            </w:pPr>
+              <w:t>U</w:t>
+            </w:r>
             <w:r>
               <w:rPr>
                 <w:rFonts w:asciiTheme="minorHAnsi" w:eastAsia="맑은 고딕" w:hAnsiTheme="minorHAnsi" w:cstheme="minorHAnsi"/>
                 <w:lang w:eastAsia="ko-KR"/>
               </w:rPr>
-              <w:t>I</w:t>
+              <w:t>S</w:t>
             </w:r>
             <w:r>
               <w:rPr>
                 <w:rFonts w:asciiTheme="minorHAnsi" w:eastAsia="맑은 고딕" w:hAnsiTheme="minorHAnsi" w:cstheme="minorHAnsi"/>
                 <w:lang w:eastAsia="ko-KR"/>
               </w:rPr>
-              <w:t xml:space="preserve">nitial </w:t>
-            </w:r>
-            <w:r>
-              <w:rPr>
-                <w:rFonts w:asciiTheme="minorHAnsi" w:eastAsia="맑은 고딕" w:hAnsiTheme="minorHAnsi" w:cstheme="minorHAnsi" w:hint="eastAsia"/>
-                <w:lang w:eastAsia="ko-KR"/>
-              </w:rPr>
-              <w:t>U</w:t>
+              <w:t xml:space="preserve"> approval: </w:t>
             </w:r>
             <w:r>
               <w:rPr>
                 <w:rFonts w:asciiTheme="minorHAnsi" w:eastAsia="맑은 고딕" w:hAnsiTheme="minorHAnsi" w:cstheme="minorHAnsi"/>
                 <w:lang w:eastAsia="ko-KR"/>
               </w:rPr>
-              <w:t>S</w:t>
-            </w:r>
-            <w:r>
-              <w:rPr>
-                <w:rFonts w:asciiTheme="minorHAnsi" w:eastAsia="맑은 고딕" w:hAnsiTheme="minorHAnsi" w:cstheme="minorHAnsi"/>
-                <w:lang w:eastAsia="ko-KR"/>
-              </w:rPr>
-              <w:t xml:space="preserve"> approval: </w:t>
-            </w:r>
-            <w:r>
-              <w:rPr>
-                <w:rFonts w:asciiTheme="minorHAnsi" w:eastAsia="맑은 고딕" w:hAnsiTheme="minorHAnsi" w:cstheme="minorHAnsi"/>
-                <w:lang w:eastAsia="ko-KR"/>
-              </w:rPr>
-              <w:t>03</w:t>
-            </w:r>
-            <w:r>
-              <w:rPr>
-                <w:rFonts w:asciiTheme="minorHAnsi" w:eastAsia="맑은 고딕" w:hAnsiTheme="minorHAnsi" w:cstheme="minorHAnsi"/>
-                <w:lang w:eastAsia="ko-KR"/>
-              </w:rPr>
-              <w:t>/</w:t>
-            </w:r>
-            <w:r>
-              <w:rPr>
-                <w:rFonts w:asciiTheme="minorHAnsi" w:eastAsia="맑은 고딕" w:hAnsiTheme="minorHAnsi" w:cstheme="minorHAnsi"/>
-                <w:lang w:eastAsia="ko-KR"/>
-              </w:rPr>
-              <w:t>31</w:t>
-            </w:r>
-            <w:r>
-              <w:rPr>
-                <w:rFonts w:asciiTheme="minorHAnsi" w:eastAsia="맑은 고딕" w:hAnsiTheme="minorHAnsi" w:cstheme="minorHAnsi"/>
-                <w:lang w:eastAsia="ko-KR"/>
-              </w:rPr>
-              <w:t>/</w:t>
-            </w:r>
-            <w:r>
-              <w:rPr>
-                <w:rFonts w:asciiTheme="minorHAnsi" w:eastAsia="맑은 고딕" w:hAnsiTheme="minorHAnsi" w:cstheme="minorHAnsi"/>
-                <w:lang w:eastAsia="ko-KR"/>
-              </w:rPr>
-              <w:t>2014</w:t>
+              <w:t>03/31/2014</w:t>
             </w:r>
           </w:p>
           <w:p>
@@ -8366,79 +8299,51 @@
               </w:pBdr>
               <w:cnfStyle w:val="000000000000" w:firstRow="0" w:lastRow="0" w:firstColumn="0" w:lastColumn="0" w:oddVBand="0" w:evenVBand="0" w:oddHBand="0" w:evenHBand="0" w:firstRowFirstColumn="0" w:firstRowLastColumn="0" w:lastRowFirstColumn="0" w:lastRowLastColumn="0"/>
               <w:rPr>
+                <w:rFonts w:asciiTheme="minorHAnsi" w:eastAsia="맑은 고딕" w:hAnsiTheme="minorHAnsi" w:cstheme="minorHAnsi"/>
+                <w:lang w:eastAsia="ko-KR"/>
+              </w:rPr>
+            </w:pPr>
+            <w:r>
+              <w:rPr>
+                <w:rFonts w:asciiTheme="minorHAnsi" w:eastAsia="맑은 고딕" w:hAnsiTheme="minorHAnsi" w:cstheme="minorHAnsi"/>
+                <w:lang w:eastAsia="ko-KR"/>
+              </w:rPr>
+              <w:t>I</w:t>
+            </w:r>
+            <w:r>
+              <w:rPr>
+                <w:rFonts w:asciiTheme="minorHAnsi" w:eastAsia="맑은 고딕" w:hAnsiTheme="minorHAnsi" w:cstheme="minorHAnsi"/>
+                <w:lang w:eastAsia="ko-KR"/>
+              </w:rPr>
+              <w:t xml:space="preserve">nitial </w:t>
+            </w:r>
+            <w:r>
+              <w:rPr>
                 <w:rFonts w:asciiTheme="minorHAnsi" w:eastAsia="맑은 고딕" w:hAnsiTheme="minorHAnsi" w:cstheme="minorHAnsi" w:hint="eastAsia"/>
                 <w:lang w:eastAsia="ko-KR"/>
               </w:rPr>
-            </w:pPr>
+              <w:t>U</w:t>
+            </w:r>
             <w:r>
               <w:rPr>
                 <w:rFonts w:asciiTheme="minorHAnsi" w:eastAsia="맑은 고딕" w:hAnsiTheme="minorHAnsi" w:cstheme="minorHAnsi"/>
                 <w:lang w:eastAsia="ko-KR"/>
               </w:rPr>
-              <w:t>I</w:t>
+              <w:t>S</w:t>
             </w:r>
             <w:r>
               <w:rPr>
                 <w:rFonts w:asciiTheme="minorHAnsi" w:eastAsia="맑은 고딕" w:hAnsiTheme="minorHAnsi" w:cstheme="minorHAnsi"/>
                 <w:lang w:eastAsia="ko-KR"/>
               </w:rPr>
-              <w:t xml:space="preserve">nitial </w:t>
-            </w:r>
-            <w:r>
-              <w:rPr>
-                <w:rFonts w:asciiTheme="minorHAnsi" w:eastAsia="맑은 고딕" w:hAnsiTheme="minorHAnsi" w:cstheme="minorHAnsi" w:hint="eastAsia"/>
-                <w:lang w:eastAsia="ko-KR"/>
-              </w:rPr>
-              <w:t>U</w:t>
+              <w:t xml:space="preserve"> approval: </w:t>
             </w:r>
             <w:r>
               <w:rPr>
                 <w:rFonts w:asciiTheme="minorHAnsi" w:eastAsia="맑은 고딕" w:hAnsiTheme="minorHAnsi" w:cstheme="minorHAnsi"/>
                 <w:lang w:eastAsia="ko-KR"/>
               </w:rPr>
-              <w:t>S</w:t>
-            </w:r>
-            <w:r>
-              <w:rPr>
-                <w:rFonts w:asciiTheme="minorHAnsi" w:eastAsia="맑은 고딕" w:hAnsiTheme="minorHAnsi" w:cstheme="minorHAnsi"/>
-                <w:lang w:eastAsia="ko-KR"/>
-              </w:rPr>
-              <w:t xml:space="preserve"> approval: </w:t>
-            </w:r>
-            <w:r>
-              <w:rPr>
-                <w:rFonts w:asciiTheme="minorHAnsi" w:eastAsia="맑은 고딕" w:hAnsiTheme="minorHAnsi" w:cstheme="minorHAnsi"/>
-                <w:lang w:eastAsia="ko-KR"/>
-              </w:rPr>
-              <w:t>03</w:t>
-            </w:r>
-            <w:r>
-              <w:rPr>
-                <w:rFonts w:asciiTheme="minorHAnsi" w:eastAsia="맑은 고딕" w:hAnsiTheme="minorHAnsi" w:cstheme="minorHAnsi"/>
-                <w:lang w:eastAsia="ko-KR"/>
-              </w:rPr>
-              <w:t>/</w:t>
-            </w:r>
-            <w:r>
-              <w:rPr>
-                <w:rFonts w:asciiTheme="minorHAnsi" w:eastAsia="맑은 고딕" w:hAnsiTheme="minorHAnsi" w:cstheme="minorHAnsi"/>
-                <w:lang w:eastAsia="ko-KR"/>
-              </w:rPr>
-              <w:t>29</w:t>
-            </w:r>
-            <w:r>
-              <w:rPr>
-                <w:rFonts w:asciiTheme="minorHAnsi" w:eastAsia="맑은 고딕" w:hAnsiTheme="minorHAnsi" w:cstheme="minorHAnsi"/>
-                <w:lang w:eastAsia="ko-KR"/>
-              </w:rPr>
-              <w:t>/20</w:t>
-            </w:r>
-            <w:r>
-              <w:rPr>
-                <w:rFonts w:asciiTheme="minorHAnsi" w:eastAsia="맑은 고딕" w:hAnsiTheme="minorHAnsi" w:cstheme="minorHAnsi"/>
-                <w:lang w:eastAsia="ko-KR"/>
-              </w:rPr>
-              <w:t>13</w:t>
+              <w:t>03/29/2013</w:t>
             </w:r>
           </w:p>
           <w:p>
@@ -8637,86 +8542,51 @@
               </w:pBdr>
               <w:cnfStyle w:val="000000100000" w:firstRow="0" w:lastRow="0" w:firstColumn="0" w:lastColumn="0" w:oddVBand="0" w:evenVBand="0" w:oddHBand="1" w:evenHBand="0" w:firstRowFirstColumn="0" w:firstRowLastColumn="0" w:lastRowFirstColumn="0" w:lastRowLastColumn="0"/>
               <w:rPr>
+                <w:rFonts w:asciiTheme="minorHAnsi" w:eastAsia="맑은 고딕" w:hAnsiTheme="minorHAnsi" w:cstheme="minorHAnsi"/>
+                <w:lang w:eastAsia="ko-KR"/>
+              </w:rPr>
+            </w:pPr>
+            <w:r>
+              <w:rPr>
+                <w:rFonts w:asciiTheme="minorHAnsi" w:eastAsia="맑은 고딕" w:hAnsiTheme="minorHAnsi" w:cstheme="minorHAnsi"/>
+                <w:lang w:eastAsia="ko-KR"/>
+              </w:rPr>
+              <w:t>I</w:t>
+            </w:r>
+            <w:r>
+              <w:rPr>
+                <w:rFonts w:asciiTheme="minorHAnsi" w:eastAsia="맑은 고딕" w:hAnsiTheme="minorHAnsi" w:cstheme="minorHAnsi"/>
+                <w:lang w:eastAsia="ko-KR"/>
+              </w:rPr>
+              <w:t xml:space="preserve">nitial </w:t>
+            </w:r>
+            <w:r>
+              <w:rPr>
                 <w:rFonts w:asciiTheme="minorHAnsi" w:eastAsia="맑은 고딕" w:hAnsiTheme="minorHAnsi" w:cstheme="minorHAnsi" w:hint="eastAsia"/>
                 <w:lang w:eastAsia="ko-KR"/>
               </w:rPr>
-            </w:pPr>
+              <w:t>U</w:t>
+            </w:r>
             <w:r>
               <w:rPr>
                 <w:rFonts w:asciiTheme="minorHAnsi" w:eastAsia="맑은 고딕" w:hAnsiTheme="minorHAnsi" w:cstheme="minorHAnsi"/>
                 <w:lang w:eastAsia="ko-KR"/>
               </w:rPr>
-              <w:t>I</w:t>
+              <w:t>S</w:t>
             </w:r>
             <w:r>
               <w:rPr>
                 <w:rFonts w:asciiTheme="minorHAnsi" w:eastAsia="맑은 고딕" w:hAnsiTheme="minorHAnsi" w:cstheme="minorHAnsi"/>
                 <w:lang w:eastAsia="ko-KR"/>
               </w:rPr>
-              <w:t xml:space="preserve">nitial </w:t>
-            </w:r>
-            <w:r>
-              <w:rPr>
-                <w:rFonts w:asciiTheme="minorHAnsi" w:eastAsia="맑은 고딕" w:hAnsiTheme="minorHAnsi" w:cstheme="minorHAnsi" w:hint="eastAsia"/>
-                <w:lang w:eastAsia="ko-KR"/>
-              </w:rPr>
-              <w:t>U</w:t>
+              <w:t xml:space="preserve"> approval: </w:t>
             </w:r>
             <w:r>
               <w:rPr>
                 <w:rFonts w:asciiTheme="minorHAnsi" w:eastAsia="맑은 고딕" w:hAnsiTheme="minorHAnsi" w:cstheme="minorHAnsi"/>
                 <w:lang w:eastAsia="ko-KR"/>
               </w:rPr>
-              <w:t>S</w:t>
-            </w:r>
-            <w:r>
-              <w:rPr>
-                <w:rFonts w:asciiTheme="minorHAnsi" w:eastAsia="맑은 고딕" w:hAnsiTheme="minorHAnsi" w:cstheme="minorHAnsi"/>
-                <w:lang w:eastAsia="ko-KR"/>
-              </w:rPr>
-              <w:t xml:space="preserve"> approval: </w:t>
-            </w:r>
-            <w:r>
-              <w:rPr>
-                <w:rFonts w:asciiTheme="minorHAnsi" w:eastAsia="맑은 고딕" w:hAnsiTheme="minorHAnsi" w:cstheme="minorHAnsi"/>
-                <w:lang w:eastAsia="ko-KR"/>
-              </w:rPr>
-              <w:t>0</w:t>
-            </w:r>
-            <w:r>
-              <w:rPr>
-                <w:rFonts w:asciiTheme="minorHAnsi" w:eastAsia="맑은 고딕" w:hAnsiTheme="minorHAnsi" w:cstheme="minorHAnsi"/>
-                <w:lang w:eastAsia="ko-KR"/>
-              </w:rPr>
-              <w:t>5</w:t>
-            </w:r>
-            <w:r>
-              <w:rPr>
-                <w:rFonts w:asciiTheme="minorHAnsi" w:eastAsia="맑은 고딕" w:hAnsiTheme="minorHAnsi" w:cstheme="minorHAnsi"/>
-                <w:lang w:eastAsia="ko-KR"/>
-              </w:rPr>
-              <w:t>/</w:t>
-            </w:r>
-            <w:r>
-              <w:rPr>
-                <w:rFonts w:asciiTheme="minorHAnsi" w:eastAsia="맑은 고딕" w:hAnsiTheme="minorHAnsi" w:cstheme="minorHAnsi"/>
-                <w:lang w:eastAsia="ko-KR"/>
-              </w:rPr>
-              <w:t>02</w:t>
-            </w:r>
-            <w:r>
-              <w:rPr>
-                <w:rFonts w:asciiTheme="minorHAnsi" w:eastAsia="맑은 고딕" w:hAnsiTheme="minorHAnsi" w:cstheme="minorHAnsi"/>
-                <w:lang w:eastAsia="ko-KR"/>
-              </w:rPr>
-              <w:t>/</w:t>
-            </w:r>
-            <w:r>
-              <w:rPr>
-                <w:rFonts w:asciiTheme="minorHAnsi" w:eastAsia="맑은 고딕" w:hAnsiTheme="minorHAnsi" w:cstheme="minorHAnsi"/>
-                <w:lang w:eastAsia="ko-KR"/>
-              </w:rPr>
-              <w:t>2011</w:t>
+              <w:t>05/02/2011</w:t>
             </w:r>
           </w:p>
           <w:p>
@@ -8913,79 +8783,51 @@
               </w:pBdr>
               <w:cnfStyle w:val="000000000000" w:firstRow="0" w:lastRow="0" w:firstColumn="0" w:lastColumn="0" w:oddVBand="0" w:evenVBand="0" w:oddHBand="0" w:evenHBand="0" w:firstRowFirstColumn="0" w:firstRowLastColumn="0" w:lastRowFirstColumn="0" w:lastRowLastColumn="0"/>
               <w:rPr>
+                <w:rFonts w:asciiTheme="minorHAnsi" w:eastAsia="맑은 고딕" w:hAnsiTheme="minorHAnsi" w:cstheme="minorHAnsi"/>
+                <w:lang w:eastAsia="ko-KR"/>
+              </w:rPr>
+            </w:pPr>
+            <w:r>
+              <w:rPr>
+                <w:rFonts w:asciiTheme="minorHAnsi" w:eastAsia="맑은 고딕" w:hAnsiTheme="minorHAnsi" w:cstheme="minorHAnsi"/>
+                <w:lang w:eastAsia="ko-KR"/>
+              </w:rPr>
+              <w:t>I</w:t>
+            </w:r>
+            <w:r>
+              <w:rPr>
+                <w:rFonts w:asciiTheme="minorHAnsi" w:eastAsia="맑은 고딕" w:hAnsiTheme="minorHAnsi" w:cstheme="minorHAnsi"/>
+                <w:lang w:eastAsia="ko-KR"/>
+              </w:rPr>
+              <w:t xml:space="preserve">nitial </w:t>
+            </w:r>
+            <w:r>
+              <w:rPr>
                 <w:rFonts w:asciiTheme="minorHAnsi" w:eastAsia="맑은 고딕" w:hAnsiTheme="minorHAnsi" w:cstheme="minorHAnsi" w:hint="eastAsia"/>
                 <w:lang w:eastAsia="ko-KR"/>
               </w:rPr>
-            </w:pPr>
+              <w:t>U</w:t>
+            </w:r>
             <w:r>
               <w:rPr>
                 <w:rFonts w:asciiTheme="minorHAnsi" w:eastAsia="맑은 고딕" w:hAnsiTheme="minorHAnsi" w:cstheme="minorHAnsi"/>
                 <w:lang w:eastAsia="ko-KR"/>
               </w:rPr>
-              <w:t>I</w:t>
+              <w:t>S</w:t>
             </w:r>
             <w:r>
               <w:rPr>
                 <w:rFonts w:asciiTheme="minorHAnsi" w:eastAsia="맑은 고딕" w:hAnsiTheme="minorHAnsi" w:cstheme="minorHAnsi"/>
                 <w:lang w:eastAsia="ko-KR"/>
               </w:rPr>
-              <w:t xml:space="preserve">nitial </w:t>
-            </w:r>
-            <w:r>
-              <w:rPr>
-                <w:rFonts w:asciiTheme="minorHAnsi" w:eastAsia="맑은 고딕" w:hAnsiTheme="minorHAnsi" w:cstheme="minorHAnsi" w:hint="eastAsia"/>
-                <w:lang w:eastAsia="ko-KR"/>
-              </w:rPr>
-              <w:t>U</w:t>
+              <w:t xml:space="preserve"> approval: </w:t>
             </w:r>
             <w:r>
               <w:rPr>
                 <w:rFonts w:asciiTheme="minorHAnsi" w:eastAsia="맑은 고딕" w:hAnsiTheme="minorHAnsi" w:cstheme="minorHAnsi"/>
                 <w:lang w:eastAsia="ko-KR"/>
               </w:rPr>
-              <w:t>S</w:t>
-            </w:r>
-            <w:r>
-              <w:rPr>
-                <w:rFonts w:asciiTheme="minorHAnsi" w:eastAsia="맑은 고딕" w:hAnsiTheme="minorHAnsi" w:cstheme="minorHAnsi"/>
-                <w:lang w:eastAsia="ko-KR"/>
-              </w:rPr>
-              <w:t xml:space="preserve"> approval: </w:t>
-            </w:r>
-            <w:r>
-              <w:rPr>
-                <w:rFonts w:asciiTheme="minorHAnsi" w:eastAsia="맑은 고딕" w:hAnsiTheme="minorHAnsi" w:cstheme="minorHAnsi"/>
-                <w:lang w:eastAsia="ko-KR"/>
-              </w:rPr>
-              <w:t>10</w:t>
-            </w:r>
-            <w:r>
-              <w:rPr>
-                <w:rFonts w:asciiTheme="minorHAnsi" w:eastAsia="맑은 고딕" w:hAnsiTheme="minorHAnsi" w:cstheme="minorHAnsi"/>
-                <w:lang w:eastAsia="ko-KR"/>
-              </w:rPr>
-              <w:t>/</w:t>
-            </w:r>
-            <w:r>
-              <w:rPr>
-                <w:rFonts w:asciiTheme="minorHAnsi" w:eastAsia="맑은 고딕" w:hAnsiTheme="minorHAnsi" w:cstheme="minorHAnsi"/>
-                <w:lang w:eastAsia="ko-KR"/>
-              </w:rPr>
-              <w:t>16</w:t>
-            </w:r>
-            <w:r>
-              <w:rPr>
-                <w:rFonts w:asciiTheme="minorHAnsi" w:eastAsia="맑은 고딕" w:hAnsiTheme="minorHAnsi" w:cstheme="minorHAnsi"/>
-                <w:lang w:eastAsia="ko-KR"/>
-              </w:rPr>
-              <w:t>/</w:t>
-            </w:r>
-            <w:r>
-              <w:rPr>
-                <w:rFonts w:asciiTheme="minorHAnsi" w:eastAsia="맑은 고딕" w:hAnsiTheme="minorHAnsi" w:cstheme="minorHAnsi"/>
-                <w:lang w:eastAsia="ko-KR"/>
-              </w:rPr>
-              <w:t>2006</w:t>
+              <w:t>10/16/2006</w:t>
             </w:r>
           </w:p>
           <w:p>
@@ -9082,11 +8924,19 @@
                 <w:rFonts w:asciiTheme="minorHAnsi" w:eastAsia="Times New Roman" w:hAnsiTheme="minorHAnsi" w:cstheme="minorHAnsi"/>
               </w:rPr>
             </w:pPr>
+            <w:proofErr w:type="spellStart"/>
             <w:r>
               <w:rPr>
                 <w:rFonts w:asciiTheme="minorHAnsi" w:eastAsia="맑은 고딕" w:hAnsiTheme="minorHAnsi" w:cstheme="minorHAnsi"/>
               </w:rPr>
-              <w:t xml:space="preserve">Saxagliptin </w:t>
+              <w:t>Saxagliptin</w:t>
+            </w:r>
+            <w:proofErr w:type="spellEnd"/>
+            <w:r>
+              <w:rPr>
+                <w:rFonts w:asciiTheme="minorHAnsi" w:eastAsia="맑은 고딕" w:hAnsiTheme="minorHAnsi" w:cstheme="minorHAnsi"/>
+              </w:rPr>
+              <w:t xml:space="preserve"> </w:t>
             </w:r>
             <w:r>
               <w:rPr>
@@ -9356,72 +9206,51 @@
               </w:pBdr>
               <w:cnfStyle w:val="000000000000" w:firstRow="0" w:lastRow="0" w:firstColumn="0" w:lastColumn="0" w:oddVBand="0" w:evenVBand="0" w:oddHBand="0" w:evenHBand="0" w:firstRowFirstColumn="0" w:firstRowLastColumn="0" w:lastRowFirstColumn="0" w:lastRowLastColumn="0"/>
               <w:rPr>
+                <w:rFonts w:asciiTheme="minorHAnsi" w:eastAsia="맑은 고딕" w:hAnsiTheme="minorHAnsi" w:cstheme="minorHAnsi"/>
+                <w:lang w:eastAsia="ko-KR"/>
+              </w:rPr>
+            </w:pPr>
+            <w:r>
+              <w:rPr>
+                <w:rFonts w:asciiTheme="minorHAnsi" w:eastAsia="맑은 고딕" w:hAnsiTheme="minorHAnsi" w:cstheme="minorHAnsi"/>
+                <w:lang w:eastAsia="ko-KR"/>
+              </w:rPr>
+              <w:t>I</w:t>
+            </w:r>
+            <w:r>
+              <w:rPr>
+                <w:rFonts w:asciiTheme="minorHAnsi" w:eastAsia="맑은 고딕" w:hAnsiTheme="minorHAnsi" w:cstheme="minorHAnsi"/>
+                <w:lang w:eastAsia="ko-KR"/>
+              </w:rPr>
+              <w:t xml:space="preserve">nitial </w:t>
+            </w:r>
+            <w:r>
+              <w:rPr>
                 <w:rFonts w:asciiTheme="minorHAnsi" w:eastAsia="맑은 고딕" w:hAnsiTheme="minorHAnsi" w:cstheme="minorHAnsi" w:hint="eastAsia"/>
                 <w:lang w:eastAsia="ko-KR"/>
               </w:rPr>
-            </w:pPr>
+              <w:t>U</w:t>
+            </w:r>
             <w:r>
               <w:rPr>
                 <w:rFonts w:asciiTheme="minorHAnsi" w:eastAsia="맑은 고딕" w:hAnsiTheme="minorHAnsi" w:cstheme="minorHAnsi"/>
                 <w:lang w:eastAsia="ko-KR"/>
               </w:rPr>
-              <w:t>I</w:t>
+              <w:t>S</w:t>
             </w:r>
             <w:r>
               <w:rPr>
                 <w:rFonts w:asciiTheme="minorHAnsi" w:eastAsia="맑은 고딕" w:hAnsiTheme="minorHAnsi" w:cstheme="minorHAnsi"/>
                 <w:lang w:eastAsia="ko-KR"/>
               </w:rPr>
-              <w:t xml:space="preserve">nitial </w:t>
-            </w:r>
-            <w:r>
-              <w:rPr>
-                <w:rFonts w:asciiTheme="minorHAnsi" w:eastAsia="맑은 고딕" w:hAnsiTheme="minorHAnsi" w:cstheme="minorHAnsi" w:hint="eastAsia"/>
-                <w:lang w:eastAsia="ko-KR"/>
-              </w:rPr>
-              <w:t>U</w:t>
+              <w:t xml:space="preserve"> approval: </w:t>
             </w:r>
             <w:r>
               <w:rPr>
                 <w:rFonts w:asciiTheme="minorHAnsi" w:eastAsia="맑은 고딕" w:hAnsiTheme="minorHAnsi" w:cstheme="minorHAnsi"/>
                 <w:lang w:eastAsia="ko-KR"/>
               </w:rPr>
-              <w:t>S</w:t>
-            </w:r>
-            <w:r>
-              <w:rPr>
-                <w:rFonts w:asciiTheme="minorHAnsi" w:eastAsia="맑은 고딕" w:hAnsiTheme="minorHAnsi" w:cstheme="minorHAnsi"/>
-                <w:lang w:eastAsia="ko-KR"/>
-              </w:rPr>
-              <w:t xml:space="preserve"> approval: </w:t>
-            </w:r>
-            <w:r>
-              <w:rPr>
-                <w:rFonts w:asciiTheme="minorHAnsi" w:eastAsia="맑은 고딕" w:hAnsiTheme="minorHAnsi" w:cstheme="minorHAnsi"/>
-                <w:lang w:eastAsia="ko-KR"/>
-              </w:rPr>
-              <w:t>07/</w:t>
-            </w:r>
-            <w:r>
-              <w:rPr>
-                <w:rFonts w:asciiTheme="minorHAnsi" w:eastAsia="맑은 고딕" w:hAnsiTheme="minorHAnsi" w:cstheme="minorHAnsi"/>
-                <w:lang w:eastAsia="ko-KR"/>
-              </w:rPr>
-              <w:t>31</w:t>
-            </w:r>
-            <w:r>
-              <w:rPr>
-                <w:rFonts w:asciiTheme="minorHAnsi" w:eastAsia="맑은 고딕" w:hAnsiTheme="minorHAnsi" w:cstheme="minorHAnsi"/>
-                <w:lang w:eastAsia="ko-KR"/>
-              </w:rPr>
-              <w:t>/</w:t>
-            </w:r>
-            <w:r>
-              <w:rPr>
-                <w:rFonts w:asciiTheme="minorHAnsi" w:eastAsia="맑은 고딕" w:hAnsiTheme="minorHAnsi" w:cstheme="minorHAnsi"/>
-                <w:lang w:eastAsia="ko-KR"/>
-              </w:rPr>
-              <w:t>2009</w:t>
+              <w:t>07/31/2009</w:t>
             </w:r>
           </w:p>
           <w:p>
@@ -9568,72 +9397,51 @@
               </w:pBdr>
               <w:cnfStyle w:val="000000100000" w:firstRow="0" w:lastRow="0" w:firstColumn="0" w:lastColumn="0" w:oddVBand="0" w:evenVBand="0" w:oddHBand="1" w:evenHBand="0" w:firstRowFirstColumn="0" w:firstRowLastColumn="0" w:lastRowFirstColumn="0" w:lastRowLastColumn="0"/>
               <w:rPr>
+                <w:rFonts w:asciiTheme="minorHAnsi" w:eastAsia="맑은 고딕" w:hAnsiTheme="minorHAnsi" w:cstheme="minorHAnsi"/>
+                <w:lang w:eastAsia="ko-KR"/>
+              </w:rPr>
+            </w:pPr>
+            <w:r>
+              <w:rPr>
+                <w:rFonts w:asciiTheme="minorHAnsi" w:eastAsia="맑은 고딕" w:hAnsiTheme="minorHAnsi" w:cstheme="minorHAnsi"/>
+                <w:lang w:eastAsia="ko-KR"/>
+              </w:rPr>
+              <w:t>I</w:t>
+            </w:r>
+            <w:r>
+              <w:rPr>
+                <w:rFonts w:asciiTheme="minorHAnsi" w:eastAsia="맑은 고딕" w:hAnsiTheme="minorHAnsi" w:cstheme="minorHAnsi"/>
+                <w:lang w:eastAsia="ko-KR"/>
+              </w:rPr>
+              <w:t xml:space="preserve">nitial </w:t>
+            </w:r>
+            <w:r>
+              <w:rPr>
                 <w:rFonts w:asciiTheme="minorHAnsi" w:eastAsia="맑은 고딕" w:hAnsiTheme="minorHAnsi" w:cstheme="minorHAnsi" w:hint="eastAsia"/>
                 <w:lang w:eastAsia="ko-KR"/>
               </w:rPr>
-            </w:pPr>
+              <w:t>U</w:t>
+            </w:r>
             <w:r>
               <w:rPr>
                 <w:rFonts w:asciiTheme="minorHAnsi" w:eastAsia="맑은 고딕" w:hAnsiTheme="minorHAnsi" w:cstheme="minorHAnsi"/>
                 <w:lang w:eastAsia="ko-KR"/>
               </w:rPr>
-              <w:t>I</w:t>
+              <w:t>S</w:t>
             </w:r>
             <w:r>
               <w:rPr>
                 <w:rFonts w:asciiTheme="minorHAnsi" w:eastAsia="맑은 고딕" w:hAnsiTheme="minorHAnsi" w:cstheme="minorHAnsi"/>
                 <w:lang w:eastAsia="ko-KR"/>
               </w:rPr>
-              <w:t xml:space="preserve">nitial </w:t>
-            </w:r>
-            <w:r>
-              <w:rPr>
-                <w:rFonts w:asciiTheme="minorHAnsi" w:eastAsia="맑은 고딕" w:hAnsiTheme="minorHAnsi" w:cstheme="minorHAnsi" w:hint="eastAsia"/>
-                <w:lang w:eastAsia="ko-KR"/>
-              </w:rPr>
-              <w:t>U</w:t>
+              <w:t xml:space="preserve"> approval: </w:t>
             </w:r>
             <w:r>
               <w:rPr>
                 <w:rFonts w:asciiTheme="minorHAnsi" w:eastAsia="맑은 고딕" w:hAnsiTheme="minorHAnsi" w:cstheme="minorHAnsi"/>
                 <w:lang w:eastAsia="ko-KR"/>
               </w:rPr>
-              <w:t>S</w:t>
-            </w:r>
-            <w:r>
-              <w:rPr>
-                <w:rFonts w:asciiTheme="minorHAnsi" w:eastAsia="맑은 고딕" w:hAnsiTheme="minorHAnsi" w:cstheme="minorHAnsi"/>
-                <w:lang w:eastAsia="ko-KR"/>
-              </w:rPr>
-              <w:t xml:space="preserve"> approval: </w:t>
-            </w:r>
-            <w:r>
-              <w:rPr>
-                <w:rFonts w:asciiTheme="minorHAnsi" w:eastAsia="맑은 고딕" w:hAnsiTheme="minorHAnsi" w:cstheme="minorHAnsi"/>
-                <w:lang w:eastAsia="ko-KR"/>
-              </w:rPr>
-              <w:t>07/</w:t>
-            </w:r>
-            <w:r>
-              <w:rPr>
-                <w:rFonts w:asciiTheme="minorHAnsi" w:eastAsia="맑은 고딕" w:hAnsiTheme="minorHAnsi" w:cstheme="minorHAnsi"/>
-                <w:lang w:eastAsia="ko-KR"/>
-              </w:rPr>
-              <w:t>10</w:t>
-            </w:r>
-            <w:r>
-              <w:rPr>
-                <w:rFonts w:asciiTheme="minorHAnsi" w:eastAsia="맑은 고딕" w:hAnsiTheme="minorHAnsi" w:cstheme="minorHAnsi"/>
-                <w:lang w:eastAsia="ko-KR"/>
-              </w:rPr>
-              <w:t>/20</w:t>
-            </w:r>
-            <w:r>
-              <w:rPr>
-                <w:rFonts w:asciiTheme="minorHAnsi" w:eastAsia="맑은 고딕" w:hAnsiTheme="minorHAnsi" w:cstheme="minorHAnsi"/>
-                <w:lang w:eastAsia="ko-KR"/>
-              </w:rPr>
-              <w:t>09</w:t>
+              <w:t>07/10/2009</w:t>
             </w:r>
           </w:p>
           <w:p>
@@ -9823,21 +9631,7 @@
                 <w:rFonts w:asciiTheme="minorHAnsi" w:eastAsia="맑은 고딕" w:hAnsiTheme="minorHAnsi" w:cstheme="minorHAnsi"/>
                 <w:lang w:eastAsia="ko-KR"/>
               </w:rPr>
-              <w:t>07/2</w:t>
-            </w:r>
-            <w:r>
-              <w:rPr>
-                <w:rFonts w:asciiTheme="minorHAnsi" w:eastAsia="맑은 고딕" w:hAnsiTheme="minorHAnsi" w:cstheme="minorHAnsi"/>
-                <w:lang w:eastAsia="ko-KR"/>
-              </w:rPr>
-              <w:t>0</w:t>
-            </w:r>
-            <w:r>
-              <w:rPr>
-                <w:rFonts w:asciiTheme="minorHAnsi" w:eastAsia="맑은 고딕" w:hAnsiTheme="minorHAnsi" w:cstheme="minorHAnsi"/>
-                <w:lang w:eastAsia="ko-KR"/>
-              </w:rPr>
-              <w:t>/2011</w:t>
+              <w:t>07/20/2011</w:t>
             </w:r>
           </w:p>
           <w:p>
@@ -10029,21 +9823,7 @@
                 <w:rFonts w:asciiTheme="minorHAnsi" w:eastAsia="맑은 고딕" w:hAnsiTheme="minorHAnsi" w:cstheme="minorHAnsi"/>
                 <w:lang w:eastAsia="ko-KR"/>
               </w:rPr>
-              <w:t>07/</w:t>
-            </w:r>
-            <w:r>
-              <w:rPr>
-                <w:rFonts w:asciiTheme="minorHAnsi" w:eastAsia="맑은 고딕" w:hAnsiTheme="minorHAnsi" w:cstheme="minorHAnsi"/>
-                <w:lang w:eastAsia="ko-KR"/>
-              </w:rPr>
-              <w:t>01</w:t>
-            </w:r>
-            <w:r>
-              <w:rPr>
-                <w:rFonts w:asciiTheme="minorHAnsi" w:eastAsia="맑은 고딕" w:hAnsiTheme="minorHAnsi" w:cstheme="minorHAnsi"/>
-                <w:lang w:eastAsia="ko-KR"/>
-              </w:rPr>
-              <w:t>/2011</w:t>
+              <w:t>07/01/2011</w:t>
             </w:r>
           </w:p>
           <w:p>
@@ -10189,79 +9969,51 @@
               </w:pBdr>
               <w:cnfStyle w:val="000000000000" w:firstRow="0" w:lastRow="0" w:firstColumn="0" w:lastColumn="0" w:oddVBand="0" w:evenVBand="0" w:oddHBand="0" w:evenHBand="0" w:firstRowFirstColumn="0" w:firstRowLastColumn="0" w:lastRowFirstColumn="0" w:lastRowLastColumn="0"/>
               <w:rPr>
+                <w:rFonts w:asciiTheme="minorHAnsi" w:eastAsia="맑은 고딕" w:hAnsiTheme="minorHAnsi" w:cstheme="minorHAnsi"/>
+                <w:lang w:eastAsia="ko-KR"/>
+              </w:rPr>
+            </w:pPr>
+            <w:r>
+              <w:rPr>
+                <w:rFonts w:asciiTheme="minorHAnsi" w:eastAsia="맑은 고딕" w:hAnsiTheme="minorHAnsi" w:cstheme="minorHAnsi"/>
+                <w:lang w:eastAsia="ko-KR"/>
+              </w:rPr>
+              <w:t>I</w:t>
+            </w:r>
+            <w:r>
+              <w:rPr>
+                <w:rFonts w:asciiTheme="minorHAnsi" w:eastAsia="맑은 고딕" w:hAnsiTheme="minorHAnsi" w:cstheme="minorHAnsi"/>
+                <w:lang w:eastAsia="ko-KR"/>
+              </w:rPr>
+              <w:t xml:space="preserve">nitial </w:t>
+            </w:r>
+            <w:r>
+              <w:rPr>
                 <w:rFonts w:asciiTheme="minorHAnsi" w:eastAsia="맑은 고딕" w:hAnsiTheme="minorHAnsi" w:cstheme="minorHAnsi" w:hint="eastAsia"/>
                 <w:lang w:eastAsia="ko-KR"/>
               </w:rPr>
-            </w:pPr>
+              <w:t>U</w:t>
+            </w:r>
             <w:r>
               <w:rPr>
                 <w:rFonts w:asciiTheme="minorHAnsi" w:eastAsia="맑은 고딕" w:hAnsiTheme="minorHAnsi" w:cstheme="minorHAnsi"/>
                 <w:lang w:eastAsia="ko-KR"/>
               </w:rPr>
-              <w:t>I</w:t>
+              <w:t>S</w:t>
             </w:r>
             <w:r>
               <w:rPr>
                 <w:rFonts w:asciiTheme="minorHAnsi" w:eastAsia="맑은 고딕" w:hAnsiTheme="minorHAnsi" w:cstheme="minorHAnsi"/>
                 <w:lang w:eastAsia="ko-KR"/>
               </w:rPr>
-              <w:t xml:space="preserve">nitial </w:t>
-            </w:r>
-            <w:r>
-              <w:rPr>
-                <w:rFonts w:asciiTheme="minorHAnsi" w:eastAsia="맑은 고딕" w:hAnsiTheme="minorHAnsi" w:cstheme="minorHAnsi" w:hint="eastAsia"/>
-                <w:lang w:eastAsia="ko-KR"/>
-              </w:rPr>
-              <w:t>U</w:t>
+              <w:t xml:space="preserve"> approval: </w:t>
             </w:r>
             <w:r>
               <w:rPr>
                 <w:rFonts w:asciiTheme="minorHAnsi" w:eastAsia="맑은 고딕" w:hAnsiTheme="minorHAnsi" w:cstheme="minorHAnsi"/>
                 <w:lang w:eastAsia="ko-KR"/>
               </w:rPr>
-              <w:t>S</w:t>
-            </w:r>
-            <w:r>
-              <w:rPr>
-                <w:rFonts w:asciiTheme="minorHAnsi" w:eastAsia="맑은 고딕" w:hAnsiTheme="minorHAnsi" w:cstheme="minorHAnsi"/>
-                <w:lang w:eastAsia="ko-KR"/>
-              </w:rPr>
-              <w:t xml:space="preserve"> approval: </w:t>
-            </w:r>
-            <w:r>
-              <w:rPr>
-                <w:rFonts w:asciiTheme="minorHAnsi" w:eastAsia="맑은 고딕" w:hAnsiTheme="minorHAnsi" w:cstheme="minorHAnsi"/>
-                <w:lang w:eastAsia="ko-KR"/>
-              </w:rPr>
-              <w:t>12</w:t>
-            </w:r>
-            <w:r>
-              <w:rPr>
-                <w:rFonts w:asciiTheme="minorHAnsi" w:eastAsia="맑은 고딕" w:hAnsiTheme="minorHAnsi" w:cstheme="minorHAnsi"/>
-                <w:lang w:eastAsia="ko-KR"/>
-              </w:rPr>
-              <w:t>/</w:t>
-            </w:r>
-            <w:r>
-              <w:rPr>
-                <w:rFonts w:asciiTheme="minorHAnsi" w:eastAsia="맑은 고딕" w:hAnsiTheme="minorHAnsi" w:cstheme="minorHAnsi"/>
-                <w:lang w:eastAsia="ko-KR"/>
-              </w:rPr>
-              <w:t>28</w:t>
-            </w:r>
-            <w:r>
-              <w:rPr>
-                <w:rFonts w:asciiTheme="minorHAnsi" w:eastAsia="맑은 고딕" w:hAnsiTheme="minorHAnsi" w:cstheme="minorHAnsi"/>
-                <w:lang w:eastAsia="ko-KR"/>
-              </w:rPr>
-              <w:t>/201</w:t>
-            </w:r>
-            <w:r>
-              <w:rPr>
-                <w:rFonts w:asciiTheme="minorHAnsi" w:eastAsia="맑은 고딕" w:hAnsiTheme="minorHAnsi" w:cstheme="minorHAnsi"/>
-                <w:lang w:eastAsia="ko-KR"/>
-              </w:rPr>
-              <w:t>2</w:t>
+              <w:t>12/28/2012</w:t>
             </w:r>
           </w:p>
           <w:p>
@@ -10357,11 +10109,19 @@
               </w:rPr>
             </w:pPr>
             <w:commentRangeStart w:id="13"/>
+            <w:proofErr w:type="spellStart"/>
             <w:r>
               <w:rPr>
                 <w:rFonts w:asciiTheme="minorHAnsi" w:eastAsiaTheme="minorHAnsi" w:hAnsiTheme="minorHAnsi" w:cstheme="minorHAnsi"/>
               </w:rPr>
-              <w:t>Edoxaban ​</w:t>
+              <w:t>Edoxaban</w:t>
+            </w:r>
+            <w:proofErr w:type="spellEnd"/>
+            <w:r>
+              <w:rPr>
+                <w:rFonts w:asciiTheme="minorHAnsi" w:eastAsiaTheme="minorHAnsi" w:hAnsiTheme="minorHAnsi" w:cstheme="minorHAnsi"/>
+              </w:rPr>
+              <w:t> ​</w:t>
             </w:r>
             <w:commentRangeEnd w:id="13"/>
             <w:r>
@@ -10463,28 +10223,7 @@
                 <w:rFonts w:asciiTheme="minorHAnsi" w:eastAsia="맑은 고딕" w:hAnsiTheme="minorHAnsi" w:cstheme="minorHAnsi"/>
                 <w:lang w:eastAsia="ko-KR"/>
               </w:rPr>
-              <w:t>07/</w:t>
-            </w:r>
-            <w:r>
-              <w:rPr>
-                <w:rFonts w:asciiTheme="minorHAnsi" w:eastAsia="맑은 고딕" w:hAnsiTheme="minorHAnsi" w:cstheme="minorHAnsi"/>
-                <w:lang w:eastAsia="ko-KR"/>
-              </w:rPr>
-              <w:t>01</w:t>
-            </w:r>
-            <w:r>
-              <w:rPr>
-                <w:rFonts w:asciiTheme="minorHAnsi" w:eastAsia="맑은 고딕" w:hAnsiTheme="minorHAnsi" w:cstheme="minorHAnsi"/>
-                <w:lang w:eastAsia="ko-KR"/>
-              </w:rPr>
-              <w:t>/20</w:t>
-            </w:r>
-            <w:r>
-              <w:rPr>
-                <w:rFonts w:asciiTheme="minorHAnsi" w:eastAsia="맑은 고딕" w:hAnsiTheme="minorHAnsi" w:cstheme="minorHAnsi"/>
-                <w:lang w:eastAsia="ko-KR"/>
-              </w:rPr>
-              <w:t>15</w:t>
+              <w:t>07/01/2015</w:t>
             </w:r>
           </w:p>
           <w:p>
@@ -12617,6 +12356,7 @@
       <w:r>
         <w:t xml:space="preserve">between treatment </w:t>
       </w:r>
+      <w:proofErr w:type="spellStart"/>
       <w:r>
         <w:rPr>
           <w:rFonts w:hint="eastAsia"/>
@@ -12627,6 +12367,7 @@
       <w:r>
         <w:t>axagliptin</w:t>
       </w:r>
+      <w:proofErr w:type="spellEnd"/>
       <w:r>
         <w:t xml:space="preserve"> and </w:t>
       </w:r>
@@ -12662,8 +12403,13 @@
       <w:r>
         <w:t xml:space="preserve"> trial and those treated according to the </w:t>
       </w:r>
-      <w:r>
-        <w:t>saxagliptin or SU</w:t>
+      <w:proofErr w:type="spellStart"/>
+      <w:r>
+        <w:t>saxagliptin</w:t>
+      </w:r>
+      <w:proofErr w:type="spellEnd"/>
+      <w:r>
+        <w:t xml:space="preserve"> or SU</w:t>
       </w:r>
       <w:r>
         <w:t xml:space="preserve"> indication?</w:t>
@@ -13136,9 +12882,11 @@
       <w:r>
         <w:t xml:space="preserve">between treatment </w:t>
       </w:r>
+      <w:proofErr w:type="spellStart"/>
       <w:r>
         <w:t>edoxaban</w:t>
       </w:r>
+      <w:proofErr w:type="spellEnd"/>
       <w:r>
         <w:t xml:space="preserve"> and </w:t>
       </w:r>
@@ -13174,8 +12922,13 @@
       <w:r>
         <w:t xml:space="preserve"> trial and those treated according to the </w:t>
       </w:r>
-      <w:r>
-        <w:t>edoxaban or warfarin</w:t>
+      <w:proofErr w:type="spellStart"/>
+      <w:r>
+        <w:t>edoxaban</w:t>
+      </w:r>
+      <w:proofErr w:type="spellEnd"/>
+      <w:r>
+        <w:t xml:space="preserve"> or warfarin</w:t>
       </w:r>
       <w:r>
         <w:t xml:space="preserve"> indication?</w:t>
@@ -13631,8 +13384,13 @@
           <w:between w:val="none" w:sz="0" w:space="0" w:color="auto"/>
         </w:pBdr>
       </w:pPr>
-      <w:r>
-        <w:t xml:space="preserve">Ajou University School </w:t>
+      <w:proofErr w:type="spellStart"/>
+      <w:r>
+        <w:t>Ajou</w:t>
+      </w:r>
+      <w:proofErr w:type="spellEnd"/>
+      <w:r>
+        <w:t xml:space="preserve"> University School </w:t>
       </w:r>
       <w:r>
         <w:rPr>
@@ -13674,8 +13432,13 @@
         </w:rPr>
       </w:pPr>
       <w:bookmarkStart w:id="22" w:name="_Toc98855001"/>
-      <w:r>
-        <w:t xml:space="preserve">Ajou University School </w:t>
+      <w:proofErr w:type="spellStart"/>
+      <w:r>
+        <w:t>Ajou</w:t>
+      </w:r>
+      <w:proofErr w:type="spellEnd"/>
+      <w:r>
+        <w:t xml:space="preserve"> University School </w:t>
       </w:r>
       <w:r>
         <w:rPr>
@@ -13773,6 +13536,9 @@
           <w:ilvl w:val="0"/>
           <w:numId w:val="107"/>
         </w:numPr>
+        <w:rPr>
+          <w:lang w:eastAsia="ko-KR"/>
+        </w:rPr>
       </w:pPr>
       <w:r>
         <w:t xml:space="preserve">Replication study 2: </w:t>
@@ -13808,7 +13574,13 @@
         <w:instrText>40% decrease in estimate</w:instrText>
       </w:r>
       <w:r>
-        <w:instrText xml:space="preserve">d glomerular filtration rate to &lt;60 ml per minute per 1.73 m2 of body-surface area, new end-stage renal disease, or death from renal or cardiovascular causes) and death from any cause.\nRESULTS We evaluated 17,160 patients, including 10,186 without atherosclerotic cardiovascular disease, who were followed for a median of 4.2 years. In the primary safety outcome analysis, dapagliflozin met the prespecified criterion for noninferiority to placebo with respect to MACE (upper boundary of the 95% confidence interval [CI], &lt;1.3; P&lt;0.001 for noninferiority). In the two primary efficacy analyses, dapagliflozin did not result in a lower rate of MACE (8.8% in the dapagliflozin group and 9.4% in the placebo group; hazard ratio, 0.93; 95% CI, 0.84 to 1.03; P = 0.17) but did result in a lower rate of cardiovascular death or hospitalization for heart failure (4.9% vs. 5.8%; hazard ratio, 0.83; 95% CI, 0.73 to 0.95; P = 0.005), which reflected a lower rate of hospitalization for heart failure (hazard ratio, 0.73; 95% CI, 0.61 to 0.88); there was no between-group difference in cardiovascular death (hazard ratio, 0.98; 95% CI, 0.82 to 1.17). A renal event occurred in 4.3% in the dapagliflozin group and in 5.6% in the placebo group (hazard ratio, 0.76; 95% CI, 0.67 to 0.87), and death from any cause occurred in 6.2% and 6.6%, respectively (hazard ratio, 0.93; 95% CI, 0.82 to 1.04). Diabetic ketoacidosis was more common with dapagliflozin than with placebo (0.3% vs. 0.1%, P = 0.02), as was the rate of genital infections that led to discontinuation of the regimen or that were considered to be serious adverse events (0.9% vs. 0.1%, P&lt;0.001).\nCONCLUSIONS In patients with type 2 diabetes who had or were at risk for atherosclerotic cardiovascular disease, treatment with dapagliflozin did not result in a higher or lower rate of MACE than placebo but did result in a lower rate of cardiovascular death or hospitalization for heart failure, a finding that reflects a lower rate of hospitalization for heart failure. (Funded by AstraZeneca; DECLARE–TIMI 58 ClinicalTrials.gov number, NCT01730534.)","container-title":"New England Journal of Medicine","DOI":"10.1056/NEJMoa1812389","ISSN":"0028-4793, 1533-4406","issue":"4","journalAbbreviation":"N Engl J Med","language":"en","page":"347-357","source":"DOI.org (Crossref)","title":"Dapagliflozin and Cardiovascular Outcomes in Type 2 Diabetes","volume":"380","author":[{"family":"Wiviott","given":"Stephen D."},{"family":"Raz","given":"Itamar"},{"family":"Bonaca","given":"Marc P."},{"family":"Mosenzon","given":"Ofri"},{"family":"Kato","given":"Eri T."},{"family":"Cahn","given":"Avivit"},{"family":"Silverman","given":"Michael G."},{"family":"Zelniker","given":"Thomas A."},{"family":"Kuder","given":"Julia F."},{"family":"Murphy","given":"Sabina A."},{"family":"Bhatt","given":"Deepak L."},{"family":"Leiter","given":"Lawrence A."},{"family":"McGuire","given":"Darren K."},{"family":"Wilding","given":"John P.H."},{"family":"Ruff","given":"Christian T."},{"family":"Gause-Nilsson","given":"Ingrid A.M."},{"family":"Fredriksson","given":"Martin"},{"family":"Johansson","given":"Peter A."},{"family":"Langkilde","given":"Anna-Maria"},{"family":"Sabatine","given":"Marc S."}],"issued":{"date-parts":[["2019",1,24]]}}}],"schema":"https://github.com/citation-style-language/schema/raw/master/csl-citation.json"} </w:instrText>
+        <w:instrText>d glomerular filtration rate to &lt;60 ml per minute per 1.73 m2 of body-surface area, new end-stage renal disease, or death from renal or cardiovascular causes) and death from any cause.\nRESULTS We evaluated 17,160 patients, including 10,186 without atherosclerotic cardiovascular disease, who were followed for a median of 4.2 years. In the primary safety outcome analysis, dapagliflozin met the prespecified criterion for noninferiority to placebo with respect to MACE (upper boundary of the 95% confidence interval [CI], &lt;1.3; P&lt;0.001 for noninferiority). In the two primary efficacy analyses, dapagliflozin did not result in a lower rate of MACE (8.8% in the dapagliflozin group and 9.4% in the placebo group; hazard ratio, 0.93; 95% CI, 0.84 to 1.03; P = 0.17) but did result in a lower rate of cardiovascular death or hospitalization for heart failure (4.9% vs. 5.8%; hazard ratio, 0.83; 95% CI, 0.73 to 0.95; P = 0.005), which reflected a lower rate of hospitalization for heart failure (hazard ratio, 0.73; 95% CI, 0.61 to 0.88); there was no between-group difference in cardiovascular death (hazard ratio, 0.98; 95% CI, 0.82 to 1.17). A renal event occurred in 4.3% in the dapagliflozin group and in 5.6% in the placebo group (hazard ratio, 0.76; 95% CI, 0.67 to 0.87), and death from any cause occurred in 6.2% and 6.6%, respectively (hazard ratio, 0.93; 95% CI, 0.82 to 1.04). Diabetic ketoacidosis was more common with dapagliflozin than with placebo (0.3% vs. 0.1%, P = 0.02), as was the rate of genital infections that led to discontinuation of the regimen or that were considered to be serious adverse events (0.9% vs. 0.1%, P&lt;0.001).\nCONCLUSIONS In patients with type 2 diabetes who had or were at risk for atherosclerotic cardiovascular disease, treatment with dapagliflozin did not result in a higher or lower rate of MACE than placebo but did resu</w:instrText>
+      </w:r>
+      <w:r>
+        <w:rPr>
+          <w:lang w:eastAsia="ko-KR"/>
+        </w:rPr>
+        <w:instrText xml:space="preserve">lt in a lower rate of cardiovascular death or hospitalization for heart failure, a finding that reflects a lower rate of hospitalization for heart failure. (Funded by AstraZeneca; DECLARE–TIMI 58 ClinicalTrials.gov number, NCT01730534.)","container-title":"New England Journal of Medicine","DOI":"10.1056/NEJMoa1812389","ISSN":"0028-4793, 1533-4406","issue":"4","journalAbbreviation":"N Engl J Med","language":"en","page":"347-357","source":"DOI.org (Crossref)","title":"Dapagliflozin and Cardiovascular Outcomes in Type 2 Diabetes","volume":"380","author":[{"family":"Wiviott","given":"Stephen D."},{"family":"Raz","given":"Itamar"},{"family":"Bonaca","given":"Marc P."},{"family":"Mosenzon","given":"Ofri"},{"family":"Kato","given":"Eri T."},{"family":"Cahn","given":"Avivit"},{"family":"Silverman","given":"Michael G."},{"family":"Zelniker","given":"Thomas A."},{"family":"Kuder","given":"Julia F."},{"family":"Murphy","given":"Sabina A."},{"family":"Bhatt","given":"Deepak L."},{"family":"Leiter","given":"Lawrence A."},{"family":"McGuire","given":"Darren K."},{"family":"Wilding","given":"John P.H."},{"family":"Ruff","given":"Christian T."},{"family":"Gause-Nilsson","given":"Ingrid A.M."},{"family":"Fredriksson","given":"Martin"},{"family":"Johansson","given":"Peter A."},{"family":"Langkilde","given":"Anna-Maria"},{"family":"Sabatine","given":"Marc S."}],"issued":{"date-parts":[["2019",1,24]]}}}],"schema":"https://github.com/citation-style-language/schema/raw/master/csl-citation.json"} </w:instrText>
       </w:r>
       <w:r>
         <w:fldChar w:fldCharType="separate"/>
@@ -13816,6 +13588,7 @@
       <w:r>
         <w:rPr>
           <w:vertAlign w:val="superscript"/>
+          <w:lang w:eastAsia="ko-KR"/>
         </w:rPr>
         <w:t>5</w:t>
       </w:r>
@@ -13838,21 +13611,45 @@
           <w:right w:val="none" w:sz="0" w:space="0" w:color="auto"/>
           <w:between w:val="none" w:sz="0" w:space="0" w:color="auto"/>
         </w:pBdr>
-      </w:pPr>
-      <w:r>
+        <w:rPr>
+          <w:lang w:eastAsia="ko-KR"/>
+        </w:rPr>
+      </w:pPr>
+      <w:r>
+        <w:rPr>
+          <w:lang w:eastAsia="ko-KR"/>
+        </w:rPr>
         <w:t xml:space="preserve">Replication study 3: </w:t>
       </w:r>
       <w:r>
+        <w:rPr>
+          <w:lang w:eastAsia="ko-KR"/>
+        </w:rPr>
         <w:t xml:space="preserve">EMPA-REG OUTCOME </w:t>
       </w:r>
       <w:r>
+        <w:rPr>
+          <w:lang w:eastAsia="ko-KR"/>
+        </w:rPr>
         <w:t>trial</w:t>
       </w:r>
       <w:r>
         <w:fldChar w:fldCharType="begin"/>
       </w:r>
       <w:r>
-        <w:instrText xml:space="preserve"> ADDIN ZOTERO_ITEM CSL_CITATION {"citationID":"59CPhlEd","properties":{"formattedCitation":"\\super 6\\nosupersub{}","plainCitation":"6","noteIndex":0},"citationItems":[{"id":282,"uris":["http://zotero.org/users/10619303/items/U7KMWK8Z"],"itemData":{"id":282,"type":"article-journal","abstract":"BACKGROUND The effects of empagliflozin, an inhibitor of sodium–glucose cotransporter 2, in addition to standard care, on cardiovascular morbidity and mortality in patients with type 2 diabetes at high cardiovascular risk are not known.\nMETHODS We randomly assigned patients to receive 10 mg or 25 mg of empagliflozin or placebo once daily. The primary composite outcome was death from cardiovascular causes, nonfatal myocardial infarction, or nonfatal stroke, as analyzed in the pooled empagliflozin group versus the placebo group. The key secondary composite outcome was the primary outcome plus hospitalization for unstable angina.\nRESULTS A total of 7020 patients were treated (median observation time, 3.1 years). The primary outcome occurred in 490 of 4687 patients (10.5%) in the pooled empagliflozin group and in 282 of 2333 patients (12.1%) in the placebo group (hazard ratio in the empagliflozin group, 0.86; 95.02% confidence interval, 0.74 to 0.99; P = 0.04 for superiority). There were no significant between-group differences in the rates of myocardial infarction or stroke, but in the empagliflozin group there were significantly lower rates of death from cardiovascular causes (3.7%, vs. 5.9% in the placebo group; 38% relative risk reduction), hospitalization for heart failure (2.7% and 4.1%, respectively; 35% relative risk reduction), and death from any cause (5.7% and 8.3%, respectively; 32% relative risk reduction). There was no significant between-group difference in the key secondary outcome (P = 0.08 for superiority). Among patients receiving empagliflozin, there was an increased rate of genital infection but no increase in other adverse events. From the Lunenfeld-Tanenbaum Research Institute, Mount Sinai Hospital (B.Z.) and the Divisions of Endocrinology (B.Z.) and Cardiology (D.F.), University of Toronto — all in Toronto; the Department of Medicine, Division of Nephrology, Würzburg University Clinic, Würzburg (C.W.), Boehringer Ingelheim Pharma, Biberach (E.B., S.H.), and Boehringer ­Ingelheim Pharma, Ingelheim (M.M., H.J.W., U.C.B.) — all in Germany; the Biostatistics Center, George Washington University, Rockville, MD (J.M.L.); Boehringer Ingelheim Pharmaceuticals, Ridgefield, CT (T.D.); Boehringer Ingelheim Norway, Asker, Norway (O.E.J.); and the Section of Endocrinology, Yale University School of Medicine, New Haven, CT (S.E.I.). Address reprint requests to Dr. Zinman at Mount Sinai Hospital, 60 Murray St., Suite L5-024, Box 17, Toronto, ONT M5T 3L9, Canada, or at ­zinman@ ­lunenfeld.­ca. This article was published on September 17, 2015, at NEJM.org. N Engl J Med 2015;373:2117-28. DOI: 10.1056/NEJMoa1504720 Copyright © 2015 Massachusetts Medical Society.\nCONCLUSIONS Patients with type 2 diabetes at high risk for cardiovascular events who received empagliflozin, as compared with placebo, had a lower rate of the primary composite cardiovascular outcome and of death from any cause when the study drug was added to standard care. (Funded by Boehringer Ingelheim and Eli Lilly; EMPA-REG OUTCOME ClinicalTrials.gov number, NCT01131676.)","container-title":"New England Journal of Medicine","DOI":"10.1056/NEJMoa1504720","ISSN":"0028-4793, 1533-4406","issue":"22","journalAbbreviation":"N Engl J Med","language":"en","page":"2117-2128","source":"DOI.org (Crossref)","title":"Empagliflozin, Cardiovascular Outcomes, and Mortality in Type 2 Diabetes","volume":"373","author":[{"family":"Zinman","given":"Bernard"},{"family":"Wanner","given":"Christoph"},{"family":"Lachin","given":"John M."},{"family":"Fitchett","given":"David"},{"family":"Bluhmki","given":"Erich"},{"family":"Hantel","given":"Stefan"},{"family":"Mattheus","given":"Michaela"},{"family":"Devins","given":"Theresa"},{"family":"Johansen","given":"Odd Erik"},{"family":"Woerle","given":"Hans J."},{"family":"Broedl","given":"Uli C."},{"family":"Inzucchi","given":"Silvio E."}],"issued":{"date-parts":[["2015",11,26]]}}}],"schema":"https://github.com/citation-style-language/schema/raw/master/csl-citation.json"} </w:instrText>
+        <w:rPr>
+          <w:lang w:eastAsia="ko-KR"/>
+        </w:rPr>
+        <w:instrText xml:space="preserve"> ADDIN ZOTERO_ITEM CSL_CITATION {"citationID":"59CPhlEd","properties":{"formattedCitation":"\\super 6\\nosupersub{}","plainCitation":"6","noteIndex":0},"citationItems":[{"id":282,"uris":["http://zotero.org/users/10619303/items/U7KMWK8Z"],"itemData":{"id":282,"type":"article-journal","abstract":"BACKGROUND The effects of empagliflozin, an inhibitor of sodium–glucose cotransporter 2, in addition to standard care, on cardiovascular morbidity and mortality in patients with type 2 diabetes at high cardiovascular risk are not known.\nMETHODS We randomly assigned patients to receive 10 mg or 25 mg of empagliflozin or placebo once daily. The primary composite outcome was death from cardiovascular causes, nonfatal myocardial infarction, or nonfatal stroke, as analyzed in the pooled empagliflozin group versus the placebo group. The key secondary composite outcome was the primary outcome plus hospitalization for unstable angina.\nRESULTS A total of 7020 patients were treated (median observation time, 3.1 years). The primary outcome occurred in 490 of 4687 patients (10.5%) in the pooled empagliflozin group and in 282 of 2333 patients (12.1%) in the pla</w:instrText>
+      </w:r>
+      <w:r>
+        <w:instrText>cebo group (hazard ratio in the empagliflozin group, 0.86; 95.02% confidence interval, 0.74 to 0.99; P = 0.04 for superiority). There were no significant between-group differences in the rates of myocardial infarction or stroke, but in the empagliflozin group there were significantly lower rates of death from cardiovascular causes (3.7%, vs. 5.9% in the placebo group; 38% relative risk reduction), hospitalization for heart failure (2.7% and 4.1%, respectively; 35% relative risk reduction), and death from any cause (5.7% and 8.3%, respectively; 32% relative risk reduction). There was no significant between-group difference in the key secondary outcome (P = 0.08 for superiority). Among patients receiving empagliflozin, there was an increased rate of genital infection but no increase in other adverse events. From the Lunenfeld-Tanenbaum Research Institute, Mount Sinai Hospital (B.Z.) and the Divisions of Endocrinology (B.Z.) and Cardiology (D.F.), University of Toronto — all in Toronto; the Department of Medicine, Division of Nephrology, Würzburg University Clinic, Würzburg (C.W.), Boehringer Ingelheim Pharma, Biberach (E.B., S.H.), and Boehringer ­Ingelheim Pharma, Ingelheim (M.M., H.J.W., U.C.B.) — all in Germany; the Biostatistics Center, George Washington University, Rockville, MD (J.M.L.); Boehringer Ingelheim Pharmaceuticals, Ridgefield, CT (T.D.); Boehringer Ingelheim Norway, Asker, Norway (O.E.J.); and the Section of Endocrinology, Yale University School of Medicine, New Haven, CT (S.E.I.). Address reprint requests to Dr. Zinman at Mount Sinai Hospital, 60 Murray St., Suite L5-024, Box 17, Toronto, ONT M5T 3L9, Canada, or at ­zinman@ ­lune</w:instrText>
+      </w:r>
+      <w:r>
+        <w:rPr>
+          <w:lang w:eastAsia="ko-KR"/>
+        </w:rPr>
+        <w:instrText xml:space="preserve">nfeld.­ca. This article was published on September 17, 2015, at NEJM.org. N Engl J Med 2015;373:2117-28. DOI: 10.1056/NEJMoa1504720 Copyright © 2015 Massachusetts Medical Society.\nCONCLUSIONS Patients with type 2 diabetes at high risk for cardiovascular events who received empagliflozin, as compared with placebo, had a lower rate of the primary composite cardiovascular outcome and of death from any cause when the study drug was added to standard care. (Funded by Boehringer Ingelheim and Eli Lilly; EMPA-REG OUTCOME ClinicalTrials.gov number, NCT01131676.)","container-title":"New England Journal of Medicine","DOI":"10.1056/NEJMoa1504720","ISSN":"0028-4793, 1533-4406","issue":"22","journalAbbreviation":"N Engl J Med","language":"en","page":"2117-2128","source":"DOI.org (Crossref)","title":"Empagliflozin, Cardiovascular Outcomes, and Mortality in Type 2 Diabetes","volume":"373","author":[{"family":"Zinman","given":"Bernard"},{"family":"Wanner","given":"Christoph"},{"family":"Lachin","given":"John M."},{"family":"Fitchett","given":"David"},{"family":"Bluhmki","given":"Erich"},{"family":"Hantel","given":"Stefan"},{"family":"Mattheus","given":"Michaela"},{"family":"Devins","given":"Theresa"},{"family":"Johansen","given":"Odd Erik"},{"family":"Woerle","given":"Hans J."},{"family":"Broedl","given":"Uli C."},{"family":"Inzucchi","given":"Silvio E."}],"issued":{"date-parts":[["2015",11,26]]}}}],"schema":"https://github.com/citation-style-language/schema/raw/master/csl-citation.json"} </w:instrText>
       </w:r>
       <w:r>
         <w:fldChar w:fldCharType="separate"/>
@@ -13860,6 +13657,7 @@
       <w:r>
         <w:rPr>
           <w:vertAlign w:val="superscript"/>
+          <w:lang w:eastAsia="ko-KR"/>
         </w:rPr>
         <w:t>6</w:t>
       </w:r>
@@ -13882,21 +13680,45 @@
           <w:right w:val="none" w:sz="0" w:space="0" w:color="auto"/>
           <w:between w:val="none" w:sz="0" w:space="0" w:color="auto"/>
         </w:pBdr>
-      </w:pPr>
-      <w:r>
+        <w:rPr>
+          <w:lang w:eastAsia="ko-KR"/>
+        </w:rPr>
+      </w:pPr>
+      <w:r>
+        <w:rPr>
+          <w:lang w:eastAsia="ko-KR"/>
+        </w:rPr>
         <w:t xml:space="preserve">Replication study 4: </w:t>
       </w:r>
       <w:r>
+        <w:rPr>
+          <w:lang w:eastAsia="ko-KR"/>
+        </w:rPr>
         <w:t>CANVAS</w:t>
       </w:r>
       <w:r>
+        <w:rPr>
+          <w:lang w:eastAsia="ko-KR"/>
+        </w:rPr>
         <w:t xml:space="preserve"> trial</w:t>
       </w:r>
       <w:r>
         <w:fldChar w:fldCharType="begin"/>
       </w:r>
       <w:r>
-        <w:instrText xml:space="preserve"> ADDIN ZOTERO_ITEM CSL_CITATION {"citationID":"tFjtfCAg","properties":{"formattedCitation":"\\super 7\\nosupersub{}","plainCitation":"7","noteIndex":0},"citationItems":[{"id":278,"uris":["http://zotero.org/users/10619303/items/HG977IYN"],"itemData":{"id":278,"type":"article-journal","abstract":"BACKGROUND Canagliflozin is a sodium–glucose cotransporter 2 inhibitor that reduces glycemia as well as blood pressure, body weight, and albuminuria in people with diabetes. We report the effects of treatment with canagliflozin on cardiovascular, renal, and safety outcomes.\nMETHODS The CANVAS Program integrated data from two trials involving a total of 10,142 participants with type 2 diabetes and high cardiovascular risk. Participants in each trial were randomly assigned to receive canagliflozin or placebo and were followed for a mean of 188.2 weeks. The primary outcome was a composite of death from cardiovascular causes, nonfatal myocardial infarction, or nonfatal stroke.\nRESULTS The mean age of the participants was 63.3 years, 35.8% were women, the mean duration of diabetes was 13.5 years, and 65.6% had a history of cardiovascular disease. The rate of the primary outcome was lower with canagliflozin than with placebo (occurring in 26.9 vs. 31.5 participants per 1000 patient-years; hazard ratio, 0.86; 95% confidence interval [CI], 0.75 to 0.97; P&lt;0.001 for noninferiority; P = 0.02 for superiority). Although on the basis of the prespecified hypothesis testing sequence the renal outcomes are not viewed as statistically significant, the results showed a possible benefit of canagliflozin with respect to the progression of albuminuria (hazard ratio, 0.73; 95% CI, 0.67 to 0.79) and the composite outcome of a sustained 40% reduction in the estimated glomerular filtration rate, the need for renal-replacement therapy, or death from renal causes (hazard ratio, 0.60; 95% CI, 0.47 to 0.77). Adverse reactions were consistent with the previously reported risks associated with canagliflozin except for an increased risk of amputation (6.3 vs. 3.4 participants per 1000 patient-years; hazard ratio, 1.97; 95% CI, 1.41 to 2.75); amputations were primarily at the level of the toe or metatarsal.\nCONCLUSIONS In two trials involving patients with type 2 diabetes and an elevated risk of cardiovascular disease, patients treated with canagliflozin had a lower risk of cardiovascular events than those who received placebo but a greater risk of amputation, primarily at the level of the toe or metatarsal. (Funded by Janssen Research and Development; CANVAS and CANVAS-R ClinicalTrials.gov numbers, NCT01032629 and NCT01989754, respectively.)","container-title":"New England Journal of Medicine","DOI":"10.1056/NEJMoa1611925","ISSN":"0028-4793, 1533-4406","issue":"7","journalAbbreviation":"N Engl J Med","language":"en","page":"644-657","source":"DOI.org (Crossref)","title":"Canagliflozin and Cardiovascular and Renal Events in Type 2 Diabetes","volume":"377","author":[{"family":"Neal","given":"Bruce"},{"family":"Perkovic","given":"Vlado"},{"family":"Mahaffey","given":"Kenneth W."},{"family":"De Zeeuw","given":"Dick"},{"family":"Fulcher","given":"Greg"},{"family":"Erondu","given":"Ngozi"},{"family":"Shaw","given":"Wayne"},{"family":"Law","given":"Gordon"},{"family":"Desai","given":"Mehul"},{"family":"Matthews","given":"David R."}],"issued":{"date-parts":[["2017",8,17]]}}}],"schema":"https://github.com/citation-style-language/schema/raw/master/csl-citation.json"} </w:instrText>
+        <w:rPr>
+          <w:lang w:eastAsia="ko-KR"/>
+        </w:rPr>
+        <w:instrText xml:space="preserve"> ADDIN ZOTERO_ITEM CSL_CITATION {"citationID":"tFjtfCAg","properties":{"formattedCitation":"\\super 7\\nosupersub{}","plainCitation":"7","noteIndex":0},"citationItems":[{"id":278,"uris":["http://zotero.org/users/10619303/items/HG977IYN"],"itemData":{"id":278,"type":"article-journal","abstract":"BACKGROUND Canagliflozin is a sodium–glucose cotransporter 2 inhibitor that reduces glycemia as well as blood pressure, body weight, and albuminuria in people with diabetes. We report the effects of treatment with canagliflozin on cardiovascular, renal, and safety outcomes.\nMETHODS The CANVAS Program integrated data from two trials involving a total of 10,142 participants with type 2 diabetes and high cardiovascular risk. Participants in each trial were randomly assigned to receive canagliflozin or placebo and were followed for a mean of 188.2 weeks. The primary outcome was a composite of death from cardiovascular causes, nonfatal myocardial infarction, or nonfatal stroke.\nRESULTS The mean age of the participants was 63.3 years, 35.8% were women, the mean duration of diabetes was 13.5 years, and 65.6% had a history of cardiovascular disease. The rate of the </w:instrText>
+      </w:r>
+      <w:r>
+        <w:instrText>primary outcome was lower with canagliflozin than with placebo (occurring in 26.9 vs. 31.5 participants per 1000 patient-years; hazard ratio, 0.86; 95% confidence interval [CI], 0.75 to 0.97; P&lt;0.001 for noninferiority; P = 0.02 for superiority). Although on the basis of the prespecified hypothesis testing sequence the renal outcomes are not viewed as statistically significant, the results showed a possible benefit of canagliflozin with respect to the progression of albuminuria (hazard ratio, 0.73; 95% CI, 0.67 to 0.79) and the composite outcome of a sustained 40% reduction in the estimated glomerular filtration rate, the need for renal-replacement therapy, or death from renal causes (hazard ratio, 0.60; 95% CI, 0.47 to 0.77). Adverse reactions were consistent with the previously reported risks associated</w:instrText>
+      </w:r>
+      <w:r>
+        <w:rPr>
+          <w:lang w:eastAsia="ko-KR"/>
+        </w:rPr>
+        <w:instrText xml:space="preserve"> with canagliflozin except for an increased risk of amputation (6.3 vs. 3.4 participants per 1000 patient-years; hazard ratio, 1.97; 95% CI, 1.41 to 2.75); amputations were primarily at the level of the toe or metatarsal.\nCONCLUSIONS In two trials involving patients with type 2 diabetes and an elevated risk of cardiovascular disease, patients treated with canagliflozin had a lower risk of cardiovascular events than those who received placebo but a greater risk of amputation, primarily at the level of the toe or metatarsal. (Funded by Janssen Research and Development; CANVAS and CANVAS-R ClinicalTrials.gov numbers, NCT01032629 and NCT01989754, respectively.)","container-title":"New England Journal of Medicine","DOI":"10.1056/NEJMoa1611925","ISSN":"0028-4793, 1533-4406","issue":"7","journalAbbreviation":"N Engl J Med","language":"en","page":"644-657","source":"DOI.org (Crossref)","title":"Canagliflozin and Cardiovascular and Renal Events in Type 2 Diabetes","volume":"377","author":[{"family":"Neal","given":"Bruce"},{"family":"Perkovic","given":"Vlado"},{"family":"Mahaffey","given":"Kenneth W."},{"family":"De Zeeuw","given":"Dick"},{"family":"Fulcher","given":"Greg"},{"family":"Erondu","given":"Ngozi"},{"family":"Shaw","given":"Wayne"},{"family":"Law","given":"Gordon"},{"family":"Desai","given":"Mehul"},{"family":"Matthews","given":"David R."}],"issued":{"date-parts":[["2017",8,17]]}}}],"schema":"https://github.com/citation-style-language/schema/raw/master/csl-citation.json"} </w:instrText>
       </w:r>
       <w:r>
         <w:fldChar w:fldCharType="separate"/>
@@ -13904,6 +13726,7 @@
       <w:r>
         <w:rPr>
           <w:vertAlign w:val="superscript"/>
+          <w:lang w:eastAsia="ko-KR"/>
         </w:rPr>
         <w:t>7</w:t>
       </w:r>
@@ -13928,25 +13751,46 @@
         </w:pBdr>
       </w:pPr>
       <w:r>
+        <w:rPr>
+          <w:lang w:eastAsia="ko-KR"/>
+        </w:rPr>
         <w:t xml:space="preserve">Replication study </w:t>
       </w:r>
       <w:r>
+        <w:rPr>
+          <w:lang w:eastAsia="ko-KR"/>
+        </w:rPr>
         <w:t>5</w:t>
       </w:r>
       <w:r>
+        <w:rPr>
+          <w:lang w:eastAsia="ko-KR"/>
+        </w:rPr>
         <w:t xml:space="preserve">: </w:t>
       </w:r>
       <w:r>
+        <w:rPr>
+          <w:lang w:eastAsia="ko-KR"/>
+        </w:rPr>
         <w:t xml:space="preserve">CARMELINA </w:t>
       </w:r>
       <w:r>
+        <w:rPr>
+          <w:lang w:eastAsia="ko-KR"/>
+        </w:rPr>
         <w:t>trial</w:t>
       </w:r>
       <w:r>
         <w:fldChar w:fldCharType="begin"/>
       </w:r>
       <w:r>
-        <w:instrText xml:space="preserve"> ADDIN ZOTERO_ITEM CSL_CITATION {"citationID":"hW8GUo5k","properties":{"formattedCitation":"\\super 8\\nosupersub{}","plainCitation":"8","noteIndex":0},"citationItems":[{"id":279,"uris":["http://zotero.org/users/10619303/items/XJK6MVBY"],"itemData":{"id":279,"type":"article-journal","abstract":"OBJECTIVE To evaluate the effect of linagliptin, a selective DPP-4 inhibitor, on CV outcomes and kidney outcomes in patients with type 2 diabetes at high risk of CV and kidney events. DESIGN, SETTING, AND PARTICIPANTS Randomized, placebo-controlled, multicenter noninferiority trial conducted from August 2013 to August 2016 at 605 clinic sites in 27 countries among adults with type 2 diabetes, hemoglobin A1c of 6.5% to 10.0%, high CV risk (history of vascular disease and urine-albumin creatinine ratio [UACR] &gt;200 mg/g), and high renal risk (reduced eGFR and micro- or macroalbuminuria). Participants with end-stage renal disease (ESRD) were excluded. Final follow-up occurred on January 18, 2018. INTERVENTIONS Patients were randomized to receive linagliptin, 5 mg once daily (n = 3494), or placebo once daily (n = 3485) added to usual care. Other glucose-lowering medications or insulin could be added based on clinical need and local clinical guidelines. MAIN OUTCOMES AND MEASURES Primary outcome was time to first occurrence of the composite of CV death, nonfatal myocardial infarction, or nonfatal stroke. Criteria for noninferiority of linagliptin vs placebo was defined by the upper limit of the 2-sided 95% CI for the hazard ratio (HR) of linagliptin relative to placebo being less than 1.3. Secondary outcome was time to first occurrence of adjudicated death due to renal failure, ESRD, or sustained 40% or higher decrease in eGFR from baseline.\nRESULTS Of 6991 enrollees, 6979 (mean age, 65.9 years; eGFR, 54.6 mL/min/1.73 m2; 80.1% with UACR &gt;30 mg/g) received at least 1 dose of study medication and 98.7% completed the study. During a median follow-up of 2.2 years, the primary outcome occurred in 434 of 3494 (12.4%) and 420 of 3485 (12.1%) in the linagliptin and placebo groups, respectively, (absolute incidence rate difference, 0.13 [95% CI, −0.63 to 0.90] per 100 person-years) (HR, 1.02; 95% CI, 0.89-1.17; P &lt; .001 for noninferiority). The kidney outcome occurred in 327 of 3494 (9.4%) and 306 of 3485 (8.8%), respectively (absolute incidence rate difference, 0.22 [95% CI, −0.52 to 0.97] per 100 person-years) (HR, 1.04; 95% CI, 0.89-1.22; P = .62). Adverse events occurred in 2697 (77.2%) and 2723 (78.1%) patients in the linagliptin and placebo groups; 1036 (29.7%) and 1024 (29.4%) had 1 or more episodes of hypoglycemia; and there were 9 (0.3%) vs 5 (0.1%) events of adjudication-confirmed acute pancreatitis.\nCONCLUSIONS AND RELEVANCE Among adults with type 2 diabetes and high CV and renal risk, linagliptin added to usual care compared with placebo added to usual care resulted in a noninferior risk of a composite CV outcome over a median 2.2 years.","container-title":"JAMA","DOI":"10.1001/jama.2018.18269","ISSN":"0098-7484","issue":"1","journalAbbreviation":"JAMA","language":"en","page":"69","source":"DOI.org (Crossref)","title":"Effect of Linagliptin vs Placebo on Major Cardiovascular Events in Adults With Type 2 Diabetes and High Cardiovascular and Renal Risk: The CARMELINA Randomized Clinical Trial","title-short":"Effect of Linagliptin vs Placebo on Major Cardiovascular Events in Adults With Type 2 Diabetes and High Cardiovascular and Renal Risk","volume":"321","author":[{"family":"Rosenstock","given":"Julio"},{"family":"Perkovic","given":"Vlado"},{"family":"Johansen","given":"Odd Erik"},{"family":"Cooper","given":"Mark E."},{"family":"Kahn","given":"Steven E."},{"family":"Marx","given":"Nikolaus"},{"family":"Alexander","given":"John H."},{"family":"Pencina","given":"Michael"},{"family":"Toto","given":"Robert D."},{"family":"Wanner","given":"Christoph"},{"family":"Zinman","given":"Bernard"},{"family":"Woerle","given":"Hans Juergen"},{"family":"Baanstra","given":"David"},{"family":"Pfarr","given":"Egon"},{"family":"Schnaidt","given":"Sven"},{"family":"Meinicke","given":"Thomas"},{"family":"George","given":"Jyothis T."},{"family":"Von Eynatten","given":"Maximilian"},{"family":"McGuire","given":"Darren K."},{"literal":"for the CARMELINA Investigators"}],"issued":{"date-parts":[["2019",1,1]]}}}],"schema":"https://github.com/citation-style-language/schema/raw/master/csl-citation.json"} </w:instrText>
+        <w:rPr>
+          <w:lang w:eastAsia="ko-KR"/>
+        </w:rPr>
+        <w:instrText xml:space="preserve"> ADDIN ZOTERO_ITEM CSL_CITATION {"citationID":"hW8GUo5k","properties":{"formattedCitation":"\\super 8\\nosupersub{}","plainCitation":"8","noteIndex":0},"citationItems":[{"id":279,"uris":["http://zotero.org/users/10619303/items/XJK6MVBY"],"itemData":{"id":279,"type":"article-journal","abstract":"OBJECTIVE To evaluate the effect of linagliptin, a selective DPP-4 inhibitor, on CV outcomes and kidney outcomes in patients with type 2 diabetes at high risk of CV and kidney events. DESIGN, SETTING, AND PARTICIPANTS Randomized, placebo-controlled, multicenter noninferiority trial conducted from August 2013 to August 2016 at 605 clinic sites in 27 countries among adults with type 2 diabetes, hemoglobin A1c of 6.5% to 10.0%, high CV risk (history of vascular disease and urine-albumin creatinine ratio [UACR] &gt;200 mg/g), and high renal risk (reduced eGFR and micro- or macroalbuminuria). Participants with end-stage renal disease (ESRD) were excluded. Final follow-up occurred on January 18, 2018. INTERVENTIONS Patients were randomized to receive linagliptin, 5 mg once daily (n = 3494), or placebo once daily (n = 3485) added to usual care. Other glucose-lowering</w:instrText>
+      </w:r>
+      <w:r>
+        <w:instrText xml:space="preserve"> medications or insulin could be added based on clinical need and local clinical guidelines. MAIN OUTCOMES AND MEASURES Primary outcome was time to first occurrence of the composite of CV death, nonfatal myocardial infarction, or nonfatal stroke. Criteria for noninferiority of linagliptin vs placebo was defined by the upper limit of the 2-sided 95% CI for the hazard ratio (HR) of linagliptin relative to placebo being less than 1.3. Secondary outcome was time to first occurrence of adjudicated death due to renal failure, ESRD, or sustained 40% or higher decrease in eGFR from baseline.\nRESULTS Of 6991 enrollees, 6979 (mean age, 65.9 years; eGFR, 54.6 mL/min/1.73 m2; 80.1% with UACR &gt;30 mg/g) received at least 1 dose of study medication and 98.7% completed the study. During a median follow-up of 2.2 years, the primary outcome occurred in 434 of 3494 (12.4%) and 420 of 3485 (12.1%) in the linagliptin and placebo groups, respectively, (absolute incidence rate difference, 0.13 [95% CI, −0.63 to 0.90] per 100 person-years) (HR, 1.02; 95% CI, 0.89-1.17; P &lt; .001 for noninferiority). The kidney outcome occurred in 327 of 3494 (9.4%) and 306 of 3485 (8.8%), respectively (absolute incidence rate difference, 0.22 [95% CI, −0.52 to 0.97] per 100 person-years) (HR, 1.04; 95% CI, 0.89-1.22; P = .62). Adverse events occurred in 2697 (77.2%) and 2723 (78.1%) patients in the linagliptin and placebo groups; 1036 (29.7%) and 1024 (29.4%) had 1 or more episodes of hypoglycemia; and there were 9 (0.3%) vs 5 (0.1%) events of adjudication-confirmed acute pancreatitis.\nCONCLUSIONS AND RELEVANCE Among adults with type 2 diabetes and high CV and renal risk, linagliptin added to usual care compared with placebo added to usual care resulted in a noninferior risk of a composite CV outcome over a median 2.2 years.","container-title":"JAMA","DOI":"10.1001/jama.2018.18269","ISSN":"0098-7484","issue":"1","journalAbbreviation":"JAMA","language":"en","page":"69","source":"DOI.org (Crossref)","title":"Effect of Linagliptin vs Placebo on Major Cardiovascular Events in Adults With Type 2 Diabetes and High Cardiovascular and Renal Risk: The CARMELINA Randomized Clinical Trial","title-short":"Effect of Linagliptin vs Placebo on Major Cardiovascular Events in Adults With Type 2 Diabetes and High Cardiovascular and Renal Risk","volume":"321","author":[{"family":"Rosenstock","given":"Julio"},{"family":"Perkovic","given":"Vlado"},{"family":"Johansen","given":"Odd Erik"},{"family":"Cooper","given":"Mark E."},{"family":"Kahn","given":"Steven E."},{"family":"Marx","given":"Nikolaus"},{"family":"Alexander","given":"John H."},{"family":"Pencina","given":"Michael"},{"family":"Toto","given":"Robert D."},{"family":"Wanner","given":"Christoph"},{"family":"Zinman","given":"Bernard"},{"family":"Woerle","given":"Hans Juergen"},{"family":"Baanstra","given":"David"},{"family":"Pfarr","given":"Egon"},{"family":"Schnaidt","given":"Sven"},{"family":"Meinicke","given":"Thomas"},{"family":"George","given":"Jyothis T."},{"family":"Von Eynatten","given":"Maximilian"},{"family":"McGuire","given":"Darren K."},{"literal":"for the CARMELINA Investigators"}],"issued":{"date-parts":[["2019",1,1]]}}}],"schema":"https://github.com/citation-style-language/schema/raw/master/csl-citation.json"} </w:instrText>
       </w:r>
       <w:r>
         <w:fldChar w:fldCharType="separate"/>
@@ -14591,7 +14435,6 @@
     <w:p>
       <w:pPr>
         <w:rPr>
-          <w:rFonts w:hint="eastAsia"/>
           <w:lang w:eastAsia="ko-KR"/>
         </w:rPr>
       </w:pPr>
@@ -14616,7 +14459,15 @@
         </w:pBdr>
       </w:pPr>
       <w:r>
-        <w:t>First exposure to any drug containing the RxNorm ingredient</w:t>
+        <w:t xml:space="preserve">First exposure to any drug containing the </w:t>
+      </w:r>
+      <w:proofErr w:type="spellStart"/>
+      <w:r>
+        <w:t>RxNorm</w:t>
+      </w:r>
+      <w:proofErr w:type="spellEnd"/>
+      <w:r>
+        <w:t xml:space="preserve"> ingredient</w:t>
       </w:r>
       <w:r>
         <w:t xml:space="preserve"> </w:t>
@@ -14753,10 +14604,7 @@
         <w:t xml:space="preserve">Exposures: </w:t>
       </w:r>
       <w:r>
-        <w:t>DPP-4</w:t>
-      </w:r>
-      <w:r>
-        <w:t xml:space="preserve"> (LEADER trial)</w:t>
+        <w:t>DPP-4 (LEADER trial)</w:t>
       </w:r>
     </w:p>
     <w:p>
@@ -14781,7 +14629,15 @@
         </w:pBdr>
       </w:pPr>
       <w:r>
-        <w:t>First exposure to any drug containing the RxNorm ingredient(s) or ATC 4</w:t>
+        <w:t xml:space="preserve">First exposure to any drug containing the </w:t>
+      </w:r>
+      <w:proofErr w:type="spellStart"/>
+      <w:r>
+        <w:t>RxNorm</w:t>
+      </w:r>
+      <w:proofErr w:type="spellEnd"/>
+      <w:r>
+        <w:t xml:space="preserve"> ingredient(s) or ATC 4</w:t>
       </w:r>
       <w:r>
         <w:rPr>
@@ -14893,19 +14749,13 @@
         </w:pBdr>
       </w:pPr>
       <w:r>
-        <w:t xml:space="preserve">Patients without a diagnosis of acute </w:t>
-      </w:r>
-      <w:r>
-        <w:t>decompen</w:t>
+        <w:t>Patients without a diagnosis of acute decompen</w:t>
       </w:r>
       <w:r>
         <w:t>s</w:t>
       </w:r>
       <w:r>
-        <w:t>ation</w:t>
-      </w:r>
-      <w:r>
-        <w:t xml:space="preserve"> of glycemic control</w:t>
+        <w:t>ation of glycemic control</w:t>
       </w:r>
     </w:p>
     <w:p>
@@ -14961,7 +14811,15 @@
         </w:pBdr>
       </w:pPr>
       <w:r>
-        <w:t>First exposure to any drug containing the RxNorm ingredient of liraglutide.</w:t>
+        <w:t xml:space="preserve">First exposure to any drug containing the </w:t>
+      </w:r>
+      <w:proofErr w:type="spellStart"/>
+      <w:r>
+        <w:t>RxNorm</w:t>
+      </w:r>
+      <w:proofErr w:type="spellEnd"/>
+      <w:r>
+        <w:t xml:space="preserve"> ingredient of liraglutide.</w:t>
       </w:r>
     </w:p>
     <w:p>
@@ -15090,7 +14948,15 @@
         </w:pBdr>
       </w:pPr>
       <w:r>
-        <w:t>First exposure to any drug containing the RxNorm ingredient(s) or ATC 4</w:t>
+        <w:t xml:space="preserve">First exposure to any drug containing the </w:t>
+      </w:r>
+      <w:proofErr w:type="spellStart"/>
+      <w:r>
+        <w:t>RxNorm</w:t>
+      </w:r>
+      <w:proofErr w:type="spellEnd"/>
+      <w:r>
+        <w:t xml:space="preserve"> ingredient(s) or ATC 4</w:t>
       </w:r>
       <w:r>
         <w:rPr>
@@ -15318,10 +15184,7 @@
         <w:t>180</w:t>
       </w:r>
       <w:r>
-        <w:t xml:space="preserve"> </w:t>
-      </w:r>
-      <w:r>
-        <w:t>days of observation time prior to the index date</w:t>
+        <w:t xml:space="preserve"> days of observation time prior to the index date</w:t>
       </w:r>
     </w:p>
     <w:p>
@@ -15333,22 +15196,12 @@
         <w:t xml:space="preserve">Exposures: </w:t>
       </w:r>
       <w:r>
-        <w:t>dapagliflozin</w:t>
-      </w:r>
-      <w:r>
-        <w:t xml:space="preserve"> (</w:t>
-      </w:r>
-      <w:r>
-        <w:t>DECLARE-TIMI 58</w:t>
-      </w:r>
-      <w:r>
-        <w:t xml:space="preserve"> trial)</w:t>
-      </w:r>
-    </w:p>
-    <w:p>
-      <w:pPr>
-        <w:rPr>
-          <w:rFonts w:hint="eastAsia"/>
+        <w:t>dapagliflozin (DECLARE-TIMI 58 trial)</w:t>
+      </w:r>
+    </w:p>
+    <w:p>
+      <w:pPr>
+        <w:rPr>
           <w:lang w:eastAsia="ko-KR"/>
         </w:rPr>
       </w:pPr>
@@ -15373,13 +15226,15 @@
         </w:pBdr>
       </w:pPr>
       <w:r>
-        <w:t xml:space="preserve">First exposure to any drug containing the RxNorm ingredient of </w:t>
-      </w:r>
-      <w:r>
-        <w:t>dapagliflozin</w:t>
-      </w:r>
-      <w:r>
-        <w:t>.</w:t>
+        <w:t xml:space="preserve">First exposure to any drug containing the </w:t>
+      </w:r>
+      <w:proofErr w:type="spellStart"/>
+      <w:r>
+        <w:t>RxNorm</w:t>
+      </w:r>
+      <w:proofErr w:type="spellEnd"/>
+      <w:r>
+        <w:t xml:space="preserve"> ingredient of dapagliflozin.</w:t>
       </w:r>
     </w:p>
     <w:p>
@@ -15509,10 +15364,7 @@
         <w:t xml:space="preserve">Exposures: </w:t>
       </w:r>
       <w:r>
-        <w:t>DPP-4</w:t>
-      </w:r>
-      <w:r>
-        <w:t xml:space="preserve"> (DECLARE-TIMI 58 trial)</w:t>
+        <w:t>DPP-4 (DECLARE-TIMI 58 trial)</w:t>
       </w:r>
     </w:p>
     <w:p>
@@ -15537,7 +15389,15 @@
         </w:pBdr>
       </w:pPr>
       <w:r>
-        <w:t>First exposure to any drug containing the RxNorm ingredient(s) or ATC 4</w:t>
+        <w:t xml:space="preserve">First exposure to any drug containing the </w:t>
+      </w:r>
+      <w:proofErr w:type="spellStart"/>
+      <w:r>
+        <w:t>RxNorm</w:t>
+      </w:r>
+      <w:proofErr w:type="spellEnd"/>
+      <w:r>
+        <w:t xml:space="preserve"> ingredient(s) or ATC 4</w:t>
       </w:r>
       <w:r>
         <w:rPr>
@@ -15717,13 +15577,15 @@
         </w:pBdr>
       </w:pPr>
       <w:r>
-        <w:t xml:space="preserve">First exposure to any drug containing the RxNorm ingredient of </w:t>
-      </w:r>
-      <w:r>
-        <w:t>dapagliflozin</w:t>
-      </w:r>
-      <w:r>
-        <w:t>.</w:t>
+        <w:t xml:space="preserve">First exposure to any drug containing the </w:t>
+      </w:r>
+      <w:proofErr w:type="spellStart"/>
+      <w:r>
+        <w:t>RxNorm</w:t>
+      </w:r>
+      <w:proofErr w:type="spellEnd"/>
+      <w:r>
+        <w:t xml:space="preserve"> ingredient of dapagliflozin.</w:t>
       </w:r>
     </w:p>
     <w:p>
@@ -15852,7 +15714,15 @@
         </w:pBdr>
       </w:pPr>
       <w:r>
-        <w:t>First exposure to any drug containing the RxNorm ingredient(s) or ATC 4</w:t>
+        <w:t xml:space="preserve">First exposure to any drug containing the </w:t>
+      </w:r>
+      <w:proofErr w:type="spellStart"/>
+      <w:r>
+        <w:t>RxNorm</w:t>
+      </w:r>
+      <w:proofErr w:type="spellEnd"/>
+      <w:r>
+        <w:t xml:space="preserve"> ingredient(s) or ATC 4</w:t>
       </w:r>
       <w:r>
         <w:rPr>
@@ -16077,10 +15947,7 @@
         <w:t>180</w:t>
       </w:r>
       <w:r>
-        <w:t xml:space="preserve"> </w:t>
-      </w:r>
-      <w:r>
-        <w:t>days of observation time prior to the index date</w:t>
+        <w:t xml:space="preserve"> days of observation time prior to the index date</w:t>
       </w:r>
     </w:p>
     <w:p>
@@ -16091,10 +15958,7 @@
         <w:t xml:space="preserve">Exposures: </w:t>
       </w:r>
       <w:r>
-        <w:t>empagliflozin</w:t>
-      </w:r>
-      <w:r>
-        <w:t xml:space="preserve"> (</w:t>
+        <w:t>empagliflozin (</w:t>
       </w:r>
       <w:r>
         <w:t>EMPA-REG OUTCOME</w:t>
@@ -16106,7 +15970,6 @@
     <w:p>
       <w:pPr>
         <w:rPr>
-          <w:rFonts w:hint="eastAsia"/>
           <w:lang w:eastAsia="ko-KR"/>
         </w:rPr>
       </w:pPr>
@@ -16131,13 +15994,15 @@
         </w:pBdr>
       </w:pPr>
       <w:r>
-        <w:t xml:space="preserve">First exposure to any drug containing the RxNorm ingredient of </w:t>
-      </w:r>
-      <w:r>
-        <w:t>empagliflozin</w:t>
-      </w:r>
-      <w:r>
-        <w:t>.</w:t>
+        <w:t xml:space="preserve">First exposure to any drug containing the </w:t>
+      </w:r>
+      <w:proofErr w:type="spellStart"/>
+      <w:r>
+        <w:t>RxNorm</w:t>
+      </w:r>
+      <w:proofErr w:type="spellEnd"/>
+      <w:r>
+        <w:t xml:space="preserve"> ingredient of empagliflozin.</w:t>
       </w:r>
     </w:p>
     <w:p>
@@ -16298,7 +16163,15 @@
         </w:pBdr>
       </w:pPr>
       <w:r>
-        <w:t>First exposure to any drug containing the RxNorm ingredient(s) or ATC 4</w:t>
+        <w:t xml:space="preserve">First exposure to any drug containing the </w:t>
+      </w:r>
+      <w:proofErr w:type="spellStart"/>
+      <w:r>
+        <w:t>RxNorm</w:t>
+      </w:r>
+      <w:proofErr w:type="spellEnd"/>
+      <w:r>
+        <w:t xml:space="preserve"> ingredient(s) or ATC 4</w:t>
       </w:r>
       <w:r>
         <w:rPr>
@@ -16478,11 +16351,21 @@
         </w:pBdr>
       </w:pPr>
       <w:r>
-        <w:t xml:space="preserve">First exposure to any drug containing the RxNorm ingredient of </w:t>
-      </w:r>
+        <w:t xml:space="preserve">First exposure to any drug containing the </w:t>
+      </w:r>
+      <w:proofErr w:type="spellStart"/>
+      <w:r>
+        <w:t>RxNorm</w:t>
+      </w:r>
+      <w:proofErr w:type="spellEnd"/>
+      <w:r>
+        <w:t xml:space="preserve"> ingredient of </w:t>
+      </w:r>
+      <w:proofErr w:type="spellStart"/>
       <w:r>
         <w:t>empaglifozin</w:t>
       </w:r>
+      <w:proofErr w:type="spellEnd"/>
       <w:r>
         <w:t>.</w:t>
       </w:r>
@@ -16614,7 +16497,15 @@
         </w:pBdr>
       </w:pPr>
       <w:r>
-        <w:t>First exposure to any drug containing the RxNorm ingredient(s) or ATC 4</w:t>
+        <w:t xml:space="preserve">First exposure to any drug containing the </w:t>
+      </w:r>
+      <w:proofErr w:type="spellStart"/>
+      <w:r>
+        <w:t>RxNorm</w:t>
+      </w:r>
+      <w:proofErr w:type="spellEnd"/>
+      <w:r>
+        <w:t xml:space="preserve"> ingredient(s) or ATC 4</w:t>
       </w:r>
       <w:r>
         <w:rPr>
@@ -16850,10 +16741,7 @@
         <w:t>180</w:t>
       </w:r>
       <w:r>
-        <w:t xml:space="preserve"> </w:t>
-      </w:r>
-      <w:r>
-        <w:t>days of observation time prior to the index date</w:t>
+        <w:t xml:space="preserve"> days of observation time prior to the index date</w:t>
       </w:r>
     </w:p>
     <w:p>
@@ -16867,19 +16755,12 @@
         <w:t>canagliflozin</w:t>
       </w:r>
       <w:r>
-        <w:t xml:space="preserve"> (</w:t>
-      </w:r>
-      <w:r>
-        <w:t>CANVAS</w:t>
-      </w:r>
-      <w:r>
-        <w:t xml:space="preserve"> trial)</w:t>
-      </w:r>
-    </w:p>
-    <w:p>
-      <w:pPr>
-        <w:rPr>
-          <w:rFonts w:hint="eastAsia"/>
+        <w:t xml:space="preserve"> (CANVAS trial)</w:t>
+      </w:r>
+    </w:p>
+    <w:p>
+      <w:pPr>
+        <w:rPr>
           <w:lang w:eastAsia="ko-KR"/>
         </w:rPr>
       </w:pPr>
@@ -16904,13 +16785,15 @@
         </w:pBdr>
       </w:pPr>
       <w:r>
-        <w:t xml:space="preserve">First exposure to any drug containing the RxNorm ingredient of </w:t>
-      </w:r>
-      <w:r>
-        <w:t>canagliflozin</w:t>
-      </w:r>
-      <w:r>
-        <w:t>.</w:t>
+        <w:t xml:space="preserve">First exposure to any drug containing the </w:t>
+      </w:r>
+      <w:proofErr w:type="spellStart"/>
+      <w:r>
+        <w:t>RxNorm</w:t>
+      </w:r>
+      <w:proofErr w:type="spellEnd"/>
+      <w:r>
+        <w:t xml:space="preserve"> ingredient of canagliflozin.</w:t>
       </w:r>
     </w:p>
     <w:p>
@@ -17040,13 +16923,7 @@
         <w:t xml:space="preserve">Exposures: </w:t>
       </w:r>
       <w:r>
-        <w:t>DPP-4 (</w:t>
-      </w:r>
-      <w:r>
-        <w:t>CANVAS</w:t>
-      </w:r>
-      <w:r>
-        <w:t xml:space="preserve"> trial)</w:t>
+        <w:t>DPP-4 (CANVAS trial)</w:t>
       </w:r>
     </w:p>
     <w:p>
@@ -17071,7 +16948,15 @@
         </w:pBdr>
       </w:pPr>
       <w:r>
-        <w:t>First exposure to any drug containing the RxNorm ingredient(s) or ATC 4</w:t>
+        <w:t xml:space="preserve">First exposure to any drug containing the </w:t>
+      </w:r>
+      <w:proofErr w:type="spellStart"/>
+      <w:r>
+        <w:t>RxNorm</w:t>
+      </w:r>
+      <w:proofErr w:type="spellEnd"/>
+      <w:r>
+        <w:t xml:space="preserve"> ingredient(s) or ATC 4</w:t>
       </w:r>
       <w:r>
         <w:rPr>
@@ -17252,7 +17137,15 @@
         </w:pBdr>
       </w:pPr>
       <w:r>
-        <w:t xml:space="preserve">First exposure to any drug containing the RxNorm ingredient of </w:t>
+        <w:t xml:space="preserve">First exposure to any drug containing the </w:t>
+      </w:r>
+      <w:proofErr w:type="spellStart"/>
+      <w:r>
+        <w:t>RxNorm</w:t>
+      </w:r>
+      <w:proofErr w:type="spellEnd"/>
+      <w:r>
+        <w:t xml:space="preserve"> ingredient of </w:t>
       </w:r>
       <w:r>
         <w:t>canagliflozin</w:t>
@@ -17387,7 +17280,15 @@
         </w:pBdr>
       </w:pPr>
       <w:r>
-        <w:t>First exposure to any drug containing the RxNorm ingredient(s) or ATC 4</w:t>
+        <w:t xml:space="preserve">First exposure to any drug containing the </w:t>
+      </w:r>
+      <w:proofErr w:type="spellStart"/>
+      <w:r>
+        <w:t>RxNorm</w:t>
+      </w:r>
+      <w:proofErr w:type="spellEnd"/>
+      <w:r>
+        <w:t xml:space="preserve"> ingredient(s) or ATC 4</w:t>
       </w:r>
       <w:r>
         <w:rPr>
@@ -17615,10 +17516,7 @@
         <w:t>180</w:t>
       </w:r>
       <w:r>
-        <w:t xml:space="preserve"> </w:t>
-      </w:r>
-      <w:r>
-        <w:t>days of observation time prior to the index date</w:t>
+        <w:t xml:space="preserve"> days of observation time prior to the index date</w:t>
       </w:r>
     </w:p>
     <w:p>
@@ -17632,19 +17530,12 @@
         <w:t>linagliptin</w:t>
       </w:r>
       <w:r>
-        <w:t xml:space="preserve"> (</w:t>
-      </w:r>
-      <w:r>
-        <w:t>CARMELINA</w:t>
-      </w:r>
-      <w:r>
-        <w:t xml:space="preserve"> trial)</w:t>
-      </w:r>
-    </w:p>
-    <w:p>
-      <w:pPr>
-        <w:rPr>
-          <w:rFonts w:hint="eastAsia"/>
+        <w:t xml:space="preserve"> (CARMELINA trial)</w:t>
+      </w:r>
+    </w:p>
+    <w:p>
+      <w:pPr>
+        <w:rPr>
           <w:lang w:eastAsia="ko-KR"/>
         </w:rPr>
       </w:pPr>
@@ -17669,7 +17560,15 @@
         </w:pBdr>
       </w:pPr>
       <w:r>
-        <w:t xml:space="preserve">First exposure to any drug containing the RxNorm ingredient of </w:t>
+        <w:t xml:space="preserve">First exposure to any drug containing the </w:t>
+      </w:r>
+      <w:proofErr w:type="spellStart"/>
+      <w:r>
+        <w:t>RxNorm</w:t>
+      </w:r>
+      <w:proofErr w:type="spellEnd"/>
+      <w:r>
+        <w:t xml:space="preserve"> ingredient of </w:t>
       </w:r>
       <w:r>
         <w:t>linagliptin</w:t>
@@ -17806,7 +17705,10 @@
         <w:t xml:space="preserve">Exposures: </w:t>
       </w:r>
       <w:r>
-        <w:t>DPP-4 (</w:t>
+        <w:t>sulfonylureas</w:t>
+      </w:r>
+      <w:r>
+        <w:t xml:space="preserve"> (</w:t>
       </w:r>
       <w:r>
         <w:t>CARMELINA</w:t>
@@ -17837,7 +17739,15 @@
         </w:pBdr>
       </w:pPr>
       <w:r>
-        <w:t>First exposure to any drug containing the RxNorm ingredient(s) or ATC 4</w:t>
+        <w:t xml:space="preserve">First exposure to any drug containing the </w:t>
+      </w:r>
+      <w:proofErr w:type="spellStart"/>
+      <w:r>
+        <w:t>RxNorm</w:t>
+      </w:r>
+      <w:proofErr w:type="spellEnd"/>
+      <w:r>
+        <w:t xml:space="preserve"> ingredient(s) or ATC 4</w:t>
       </w:r>
       <w:r>
         <w:rPr>
@@ -18023,7 +17933,15 @@
         </w:pBdr>
       </w:pPr>
       <w:r>
-        <w:t xml:space="preserve">First exposure to any drug containing the RxNorm ingredient of </w:t>
+        <w:t xml:space="preserve">First exposure to any drug containing the </w:t>
+      </w:r>
+      <w:proofErr w:type="spellStart"/>
+      <w:r>
+        <w:t>RxNorm</w:t>
+      </w:r>
+      <w:proofErr w:type="spellEnd"/>
+      <w:r>
+        <w:t xml:space="preserve"> ingredient of </w:t>
       </w:r>
       <w:r>
         <w:t>linagliptin</w:t>
@@ -18158,7 +18076,15 @@
         </w:pBdr>
       </w:pPr>
       <w:r>
-        <w:t>First exposure to any drug containing the RxNorm ingredient(s) or ATC 4</w:t>
+        <w:t xml:space="preserve">First exposure to any drug containing the </w:t>
+      </w:r>
+      <w:proofErr w:type="spellStart"/>
+      <w:r>
+        <w:t>RxNorm</w:t>
+      </w:r>
+      <w:proofErr w:type="spellEnd"/>
+      <w:r>
+        <w:t xml:space="preserve"> ingredient(s) or ATC 4</w:t>
       </w:r>
       <w:r>
         <w:rPr>
@@ -18392,10 +18318,7 @@
         <w:t>180</w:t>
       </w:r>
       <w:r>
-        <w:t xml:space="preserve"> </w:t>
-      </w:r>
-      <w:r>
-        <w:t>days of observation time prior to the index date</w:t>
+        <w:t xml:space="preserve"> days of observation time prior to the index date</w:t>
       </w:r>
     </w:p>
     <w:p>
@@ -18406,22 +18329,12 @@
         <w:t xml:space="preserve">Exposures: </w:t>
       </w:r>
       <w:r>
-        <w:t>sitagliptin</w:t>
-      </w:r>
-      <w:r>
-        <w:t xml:space="preserve"> (</w:t>
-      </w:r>
-      <w:r>
-        <w:t xml:space="preserve">TECOS </w:t>
-      </w:r>
-      <w:r>
-        <w:t>trial)</w:t>
-      </w:r>
-    </w:p>
-    <w:p>
-      <w:pPr>
-        <w:rPr>
-          <w:rFonts w:hint="eastAsia"/>
+        <w:t>sitagliptin (TECOS trial)</w:t>
+      </w:r>
+    </w:p>
+    <w:p>
+      <w:pPr>
+        <w:rPr>
           <w:lang w:eastAsia="ko-KR"/>
         </w:rPr>
       </w:pPr>
@@ -18447,13 +18360,15 @@
       </w:pPr>
       <w:r>
         <w:lastRenderedPageBreak/>
-        <w:t xml:space="preserve">First exposure to any drug containing the RxNorm ingredient of </w:t>
-      </w:r>
-      <w:r>
-        <w:t>sita</w:t>
-      </w:r>
-      <w:r>
-        <w:t>gliptin.</w:t>
+        <w:t xml:space="preserve">First exposure to any drug containing the </w:t>
+      </w:r>
+      <w:proofErr w:type="spellStart"/>
+      <w:r>
+        <w:t>RxNorm</w:t>
+      </w:r>
+      <w:proofErr w:type="spellEnd"/>
+      <w:r>
+        <w:t xml:space="preserve"> ingredient of sitagliptin.</w:t>
       </w:r>
     </w:p>
     <w:p>
@@ -18583,16 +18498,7 @@
         <w:t xml:space="preserve">Exposures: </w:t>
       </w:r>
       <w:r>
-        <w:t>sulfonylureas</w:t>
-      </w:r>
-      <w:r>
-        <w:t xml:space="preserve"> (</w:t>
-      </w:r>
-      <w:r>
-        <w:t>TECOS</w:t>
-      </w:r>
-      <w:r>
-        <w:t xml:space="preserve"> trial)</w:t>
+        <w:t>sulfonylureas (TECOS trial)</w:t>
       </w:r>
     </w:p>
     <w:p>
@@ -18617,7 +18523,15 @@
         </w:pBdr>
       </w:pPr>
       <w:r>
-        <w:t>First exposure to any drug containing the RxNorm ingredient(s) or ATC 4</w:t>
+        <w:t xml:space="preserve">First exposure to any drug containing the </w:t>
+      </w:r>
+      <w:proofErr w:type="spellStart"/>
+      <w:r>
+        <w:t>RxNorm</w:t>
+      </w:r>
+      <w:proofErr w:type="spellEnd"/>
+      <w:r>
+        <w:t xml:space="preserve"> ingredient(s) or ATC 4</w:t>
       </w:r>
       <w:r>
         <w:rPr>
@@ -18772,10 +18686,7 @@
         <w:t xml:space="preserve">Exposures: </w:t>
       </w:r>
       <w:r>
-        <w:t>sit</w:t>
-      </w:r>
-      <w:r>
-        <w:t>agliptin</w:t>
+        <w:t>sitagliptin</w:t>
       </w:r>
     </w:p>
     <w:p>
@@ -18800,13 +18711,15 @@
         </w:pBdr>
       </w:pPr>
       <w:r>
-        <w:t xml:space="preserve">First exposure to any drug containing the RxNorm ingredient of </w:t>
-      </w:r>
-      <w:r>
-        <w:t>sitagliptin</w:t>
-      </w:r>
-      <w:r>
-        <w:t>.</w:t>
+        <w:t xml:space="preserve">First exposure to any drug containing the </w:t>
+      </w:r>
+      <w:proofErr w:type="spellStart"/>
+      <w:r>
+        <w:t>RxNorm</w:t>
+      </w:r>
+      <w:proofErr w:type="spellEnd"/>
+      <w:r>
+        <w:t xml:space="preserve"> ingredient of sitagliptin.</w:t>
       </w:r>
     </w:p>
     <w:p>
@@ -18935,7 +18848,15 @@
         </w:pBdr>
       </w:pPr>
       <w:r>
-        <w:t>First exposure to any drug containing the RxNorm ingredient(s) or ATC 4</w:t>
+        <w:t xml:space="preserve">First exposure to any drug containing the </w:t>
+      </w:r>
+      <w:proofErr w:type="spellStart"/>
+      <w:r>
+        <w:t>RxNorm</w:t>
+      </w:r>
+      <w:proofErr w:type="spellEnd"/>
+      <w:r>
+        <w:t xml:space="preserve"> ingredient(s) or ATC 4</w:t>
       </w:r>
       <w:r>
         <w:rPr>
@@ -19164,10 +19085,7 @@
         <w:t>180</w:t>
       </w:r>
       <w:r>
-        <w:t xml:space="preserve"> </w:t>
-      </w:r>
-      <w:r>
-        <w:t>days of observation time prior to the index date</w:t>
+        <w:t xml:space="preserve"> days of observation time prior to the index date</w:t>
       </w:r>
     </w:p>
     <w:p>
@@ -19177,23 +19095,18 @@
       <w:r>
         <w:t xml:space="preserve">Exposures: </w:t>
       </w:r>
-      <w:r>
-        <w:t>sax</w:t>
-      </w:r>
-      <w:r>
-        <w:t>agliptin (</w:t>
-      </w:r>
-      <w:r>
-        <w:t>SAVOR-TIMI 53</w:t>
-      </w:r>
-      <w:r>
-        <w:t xml:space="preserve"> trial)</w:t>
-      </w:r>
-    </w:p>
-    <w:p>
-      <w:pPr>
-        <w:rPr>
-          <w:rFonts w:hint="eastAsia"/>
+      <w:proofErr w:type="spellStart"/>
+      <w:r>
+        <w:t>saxagliptin</w:t>
+      </w:r>
+      <w:proofErr w:type="spellEnd"/>
+      <w:r>
+        <w:t xml:space="preserve"> (SAVOR-TIMI 53 trial)</w:t>
+      </w:r>
+    </w:p>
+    <w:p>
+      <w:pPr>
+        <w:rPr>
           <w:lang w:eastAsia="ko-KR"/>
         </w:rPr>
       </w:pPr>
@@ -19218,13 +19131,23 @@
         </w:pBdr>
       </w:pPr>
       <w:r>
-        <w:t xml:space="preserve">First exposure to any drug containing the RxNorm ingredient of </w:t>
-      </w:r>
-      <w:r>
-        <w:t>sax</w:t>
-      </w:r>
-      <w:r>
-        <w:t>agliptin.</w:t>
+        <w:t xml:space="preserve">First exposure to any drug containing the </w:t>
+      </w:r>
+      <w:proofErr w:type="spellStart"/>
+      <w:r>
+        <w:t>RxNorm</w:t>
+      </w:r>
+      <w:proofErr w:type="spellEnd"/>
+      <w:r>
+        <w:t xml:space="preserve"> ingredient of </w:t>
+      </w:r>
+      <w:proofErr w:type="spellStart"/>
+      <w:r>
+        <w:t>saxagliptin</w:t>
+      </w:r>
+      <w:proofErr w:type="spellEnd"/>
+      <w:r>
+        <w:t>.</w:t>
       </w:r>
     </w:p>
     <w:p>
@@ -19354,13 +19277,7 @@
         <w:t xml:space="preserve">Exposures: </w:t>
       </w:r>
       <w:r>
-        <w:t>DPP-4 (</w:t>
-      </w:r>
-      <w:r>
-        <w:t>SAVOR-TIMI 53</w:t>
-      </w:r>
-      <w:r>
-        <w:t xml:space="preserve"> trial)</w:t>
+        <w:t>DPP-4 (SAVOR-TIMI 53 trial)</w:t>
       </w:r>
     </w:p>
     <w:p>
@@ -19385,7 +19302,15 @@
         </w:pBdr>
       </w:pPr>
       <w:r>
-        <w:t>First exposure to any drug containing the RxNorm ingredient(s) or ATC 4</w:t>
+        <w:t xml:space="preserve">First exposure to any drug containing the </w:t>
+      </w:r>
+      <w:proofErr w:type="spellStart"/>
+      <w:r>
+        <w:t>RxNorm</w:t>
+      </w:r>
+      <w:proofErr w:type="spellEnd"/>
+      <w:r>
+        <w:t xml:space="preserve"> ingredient(s) or ATC 4</w:t>
       </w:r>
       <w:r>
         <w:rPr>
@@ -19539,12 +19464,11 @@
       <w:r>
         <w:t xml:space="preserve">Exposures: </w:t>
       </w:r>
-      <w:r>
-        <w:t>sax</w:t>
-      </w:r>
-      <w:r>
-        <w:t>agliptin</w:t>
-      </w:r>
+      <w:proofErr w:type="spellStart"/>
+      <w:r>
+        <w:t>saxagliptin</w:t>
+      </w:r>
+      <w:proofErr w:type="spellEnd"/>
     </w:p>
     <w:p>
       <w:r>
@@ -19568,13 +19492,23 @@
         </w:pBdr>
       </w:pPr>
       <w:r>
-        <w:t xml:space="preserve">First exposure to any drug containing the RxNorm ingredient of </w:t>
-      </w:r>
-      <w:r>
-        <w:t>sax</w:t>
-      </w:r>
-      <w:r>
-        <w:t>agliptin.</w:t>
+        <w:t xml:space="preserve">First exposure to any drug containing the </w:t>
+      </w:r>
+      <w:proofErr w:type="spellStart"/>
+      <w:r>
+        <w:t>RxNorm</w:t>
+      </w:r>
+      <w:proofErr w:type="spellEnd"/>
+      <w:r>
+        <w:t xml:space="preserve"> ingredient of </w:t>
+      </w:r>
+      <w:proofErr w:type="spellStart"/>
+      <w:r>
+        <w:t>saxagliptin</w:t>
+      </w:r>
+      <w:proofErr w:type="spellEnd"/>
+      <w:r>
+        <w:t>.</w:t>
       </w:r>
     </w:p>
     <w:p>
@@ -19704,7 +19638,15 @@
         </w:pBdr>
       </w:pPr>
       <w:r>
-        <w:t>First exposure to any drug containing the RxNorm ingredient(s) or ATC 4</w:t>
+        <w:t xml:space="preserve">First exposure to any drug containing the </w:t>
+      </w:r>
+      <w:proofErr w:type="spellStart"/>
+      <w:r>
+        <w:t>RxNorm</w:t>
+      </w:r>
+      <w:proofErr w:type="spellEnd"/>
+      <w:r>
+        <w:t xml:space="preserve"> ingredient(s) or ATC 4</w:t>
       </w:r>
       <w:r>
         <w:rPr>
@@ -19847,7 +19789,6 @@
     <w:p>
       <w:pPr>
         <w:rPr>
-          <w:rFonts w:hint="eastAsia"/>
           <w:lang w:eastAsia="ko-KR"/>
         </w:rPr>
       </w:pPr>
@@ -19938,10 +19879,7 @@
         <w:t>180</w:t>
       </w:r>
       <w:r>
-        <w:t xml:space="preserve"> </w:t>
-      </w:r>
-      <w:r>
-        <w:t>days of observation time prior to the index date</w:t>
+        <w:t xml:space="preserve"> days of observation time prior to the index date</w:t>
       </w:r>
     </w:p>
     <w:p>
@@ -19952,19 +19890,12 @@
         <w:t xml:space="preserve">Exposures: </w:t>
       </w:r>
       <w:r>
-        <w:t>linagliptin (</w:t>
-      </w:r>
-      <w:r>
-        <w:t>CAROLINA</w:t>
-      </w:r>
-      <w:r>
-        <w:t xml:space="preserve"> trial)</w:t>
-      </w:r>
-    </w:p>
-    <w:p>
-      <w:pPr>
-        <w:rPr>
-          <w:rFonts w:hint="eastAsia"/>
+        <w:t>linagliptin (CAROLINA trial)</w:t>
+      </w:r>
+    </w:p>
+    <w:p>
+      <w:pPr>
+        <w:rPr>
           <w:lang w:eastAsia="ko-KR"/>
         </w:rPr>
       </w:pPr>
@@ -19989,7 +19920,15 @@
         </w:pBdr>
       </w:pPr>
       <w:r>
-        <w:t>First exposure to any drug containing the RxNorm ingredient of linagliptin.</w:t>
+        <w:t xml:space="preserve">First exposure to any drug containing the </w:t>
+      </w:r>
+      <w:proofErr w:type="spellStart"/>
+      <w:r>
+        <w:t>RxNorm</w:t>
+      </w:r>
+      <w:proofErr w:type="spellEnd"/>
+      <w:r>
+        <w:t xml:space="preserve"> ingredient of linagliptin.</w:t>
       </w:r>
     </w:p>
     <w:p>
@@ -20119,13 +20058,7 @@
         <w:t xml:space="preserve">Exposures: </w:t>
       </w:r>
       <w:r>
-        <w:t>DPP-4 (</w:t>
-      </w:r>
-      <w:r>
-        <w:t>CAROLINA</w:t>
-      </w:r>
-      <w:r>
-        <w:t xml:space="preserve"> trial)</w:t>
+        <w:t>DPP-4 (CAROLINA trial)</w:t>
       </w:r>
     </w:p>
     <w:p>
@@ -20150,7 +20083,15 @@
         </w:pBdr>
       </w:pPr>
       <w:r>
-        <w:t>First exposure to any drug containing the RxNorm ingredient(s) or ATC 4</w:t>
+        <w:t xml:space="preserve">First exposure to any drug containing the </w:t>
+      </w:r>
+      <w:proofErr w:type="spellStart"/>
+      <w:r>
+        <w:t>RxNorm</w:t>
+      </w:r>
+      <w:proofErr w:type="spellEnd"/>
+      <w:r>
+        <w:t xml:space="preserve"> ingredient(s) or ATC 4</w:t>
       </w:r>
       <w:r>
         <w:rPr>
@@ -20331,7 +20272,15 @@
         </w:pBdr>
       </w:pPr>
       <w:r>
-        <w:t>First exposure to any drug containing the RxNorm ingredient of linagliptin.</w:t>
+        <w:t xml:space="preserve">First exposure to any drug containing the </w:t>
+      </w:r>
+      <w:proofErr w:type="spellStart"/>
+      <w:r>
+        <w:t>RxNorm</w:t>
+      </w:r>
+      <w:proofErr w:type="spellEnd"/>
+      <w:r>
+        <w:t xml:space="preserve"> ingredient of linagliptin.</w:t>
       </w:r>
     </w:p>
     <w:p>
@@ -20460,7 +20409,15 @@
         </w:pBdr>
       </w:pPr>
       <w:r>
-        <w:t>First exposure to any drug containing the RxNorm ingredient(s) or ATC 4</w:t>
+        <w:t xml:space="preserve">First exposure to any drug containing the </w:t>
+      </w:r>
+      <w:proofErr w:type="spellStart"/>
+      <w:r>
+        <w:t>RxNorm</w:t>
+      </w:r>
+      <w:proofErr w:type="spellEnd"/>
+      <w:r>
+        <w:t xml:space="preserve"> ingredient(s) or ATC 4</w:t>
       </w:r>
       <w:r>
         <w:rPr>
@@ -20786,13 +20743,7 @@
         <w:t xml:space="preserve">Exposures: </w:t>
       </w:r>
       <w:r>
-        <w:t>prasugrel</w:t>
-      </w:r>
-      <w:r>
-        <w:t xml:space="preserve"> (</w:t>
-      </w:r>
-      <w:r>
-        <w:t>TRITON-TIMI</w:t>
+        <w:t>prasugrel (TRITON-TIMI</w:t>
       </w:r>
       <w:r>
         <w:rPr>
@@ -20814,7 +20765,6 @@
     <w:p>
       <w:pPr>
         <w:rPr>
-          <w:rFonts w:hint="eastAsia"/>
           <w:lang w:eastAsia="ko-KR"/>
         </w:rPr>
       </w:pPr>
@@ -20839,13 +20789,15 @@
         </w:pBdr>
       </w:pPr>
       <w:r>
-        <w:t xml:space="preserve">First exposure to any drug containing the RxNorm ingredient of </w:t>
-      </w:r>
-      <w:r>
-        <w:t>prasugrel</w:t>
-      </w:r>
-      <w:r>
-        <w:t>.</w:t>
+        <w:t xml:space="preserve">First exposure to any drug containing the </w:t>
+      </w:r>
+      <w:proofErr w:type="spellStart"/>
+      <w:r>
+        <w:t>RxNorm</w:t>
+      </w:r>
+      <w:proofErr w:type="spellEnd"/>
+      <w:r>
+        <w:t xml:space="preserve"> ingredient of prasugrel.</w:t>
       </w:r>
     </w:p>
     <w:p>
@@ -20900,13 +20852,7 @@
         <w:t xml:space="preserve">Exposures: </w:t>
       </w:r>
       <w:r>
-        <w:t>clopidogrel</w:t>
-      </w:r>
-      <w:r>
-        <w:t xml:space="preserve"> (</w:t>
-      </w:r>
-      <w:r>
-        <w:t>TRITON-TIMI</w:t>
+        <w:t>clopidogrel (TRITON-TIMI</w:t>
       </w:r>
       <w:r>
         <w:rPr>
@@ -20947,13 +20893,15 @@
         </w:pBdr>
       </w:pPr>
       <w:r>
-        <w:t xml:space="preserve">First exposure to any drug containing the RxNorm ingredient of </w:t>
-      </w:r>
-      <w:r>
-        <w:t>clopidogrel</w:t>
-      </w:r>
-      <w:r>
-        <w:t>.</w:t>
+        <w:t xml:space="preserve">First exposure to any drug containing the </w:t>
+      </w:r>
+      <w:proofErr w:type="spellStart"/>
+      <w:r>
+        <w:t>RxNorm</w:t>
+      </w:r>
+      <w:proofErr w:type="spellEnd"/>
+      <w:r>
+        <w:t xml:space="preserve"> ingredient of clopidogrel.</w:t>
       </w:r>
     </w:p>
     <w:p>
@@ -21034,13 +20982,15 @@
         </w:pBdr>
       </w:pPr>
       <w:r>
-        <w:t xml:space="preserve">First exposure to any drug containing the RxNorm ingredient of </w:t>
-      </w:r>
-      <w:r>
-        <w:t>prasugrel</w:t>
-      </w:r>
-      <w:r>
-        <w:t>.</w:t>
+        <w:t xml:space="preserve">First exposure to any drug containing the </w:t>
+      </w:r>
+      <w:proofErr w:type="spellStart"/>
+      <w:r>
+        <w:t>RxNorm</w:t>
+      </w:r>
+      <w:proofErr w:type="spellEnd"/>
+      <w:r>
+        <w:t xml:space="preserve"> ingredient of prasugrel.</w:t>
       </w:r>
     </w:p>
     <w:p>
@@ -21076,7 +21026,15 @@
         </w:pBdr>
       </w:pPr>
       <w:r>
-        <w:t>First exposure to any drug containing the RxNorm ingredient</w:t>
+        <w:t xml:space="preserve">First exposure to any drug containing the </w:t>
+      </w:r>
+      <w:proofErr w:type="spellStart"/>
+      <w:r>
+        <w:t>RxNorm</w:t>
+      </w:r>
+      <w:proofErr w:type="spellEnd"/>
+      <w:r>
+        <w:t xml:space="preserve"> ingredient</w:t>
       </w:r>
       <w:r>
         <w:rPr>
@@ -21085,13 +21043,7 @@
         <w:t xml:space="preserve"> </w:t>
       </w:r>
       <w:r>
-        <w:t xml:space="preserve">of </w:t>
-      </w:r>
-      <w:r>
-        <w:t>clopidogrel</w:t>
-      </w:r>
-      <w:r>
-        <w:t>.</w:t>
+        <w:t>of clopidogrel.</w:t>
       </w:r>
     </w:p>
     <w:p>
@@ -21302,10 +21254,7 @@
         <w:t xml:space="preserve">Exposures: </w:t>
       </w:r>
       <w:r>
-        <w:t>prasugrel (</w:t>
-      </w:r>
-      <w:r>
-        <w:t>PLATO</w:t>
+        <w:t>prasugrel (PLATO</w:t>
       </w:r>
       <w:r>
         <w:rPr>
@@ -21321,7 +21270,6 @@
     <w:p>
       <w:pPr>
         <w:rPr>
-          <w:rFonts w:hint="eastAsia"/>
           <w:lang w:eastAsia="ko-KR"/>
         </w:rPr>
       </w:pPr>
@@ -21346,13 +21294,15 @@
         </w:pBdr>
       </w:pPr>
       <w:r>
-        <w:t xml:space="preserve">First exposure to any drug containing the RxNorm ingredient of </w:t>
-      </w:r>
-      <w:r>
-        <w:t>ticagrelor</w:t>
-      </w:r>
-      <w:r>
-        <w:t>.</w:t>
+        <w:t xml:space="preserve">First exposure to any drug containing the </w:t>
+      </w:r>
+      <w:proofErr w:type="spellStart"/>
+      <w:r>
+        <w:t>RxNorm</w:t>
+      </w:r>
+      <w:proofErr w:type="spellEnd"/>
+      <w:r>
+        <w:t xml:space="preserve"> ingredient of ticagrelor.</w:t>
       </w:r>
     </w:p>
     <w:p>
@@ -21394,13 +21344,7 @@
         <w:t xml:space="preserve">Exposures: </w:t>
       </w:r>
       <w:r>
-        <w:t>clopidogrel (</w:t>
-      </w:r>
-      <w:r>
-        <w:t>PLATO</w:t>
-      </w:r>
-      <w:r>
-        <w:t xml:space="preserve"> trial)</w:t>
+        <w:t>clopidogrel (PLATO trial)</w:t>
       </w:r>
     </w:p>
     <w:p>
@@ -21425,7 +21369,15 @@
         </w:pBdr>
       </w:pPr>
       <w:r>
-        <w:t>First exposure to any drug containing the RxNorm ingredient of clopidogrel.</w:t>
+        <w:t xml:space="preserve">First exposure to any drug containing the </w:t>
+      </w:r>
+      <w:proofErr w:type="spellStart"/>
+      <w:r>
+        <w:t>RxNorm</w:t>
+      </w:r>
+      <w:proofErr w:type="spellEnd"/>
+      <w:r>
+        <w:t xml:space="preserve"> ingredient of clopidogrel.</w:t>
       </w:r>
     </w:p>
     <w:p>
@@ -21498,7 +21450,15 @@
         </w:pBdr>
       </w:pPr>
       <w:r>
-        <w:t xml:space="preserve">First exposure to any drug containing the RxNorm ingredient of </w:t>
+        <w:t xml:space="preserve">First exposure to any drug containing the </w:t>
+      </w:r>
+      <w:proofErr w:type="spellStart"/>
+      <w:r>
+        <w:t>RxNorm</w:t>
+      </w:r>
+      <w:proofErr w:type="spellEnd"/>
+      <w:r>
+        <w:t xml:space="preserve"> ingredient of </w:t>
       </w:r>
       <w:r>
         <w:t>ticagrelor</w:t>
@@ -21541,7 +21501,15 @@
         </w:pBdr>
       </w:pPr>
       <w:r>
-        <w:t>First exposure to any drug containing the RxNorm ingredient</w:t>
+        <w:t xml:space="preserve">First exposure to any drug containing the </w:t>
+      </w:r>
+      <w:proofErr w:type="spellStart"/>
+      <w:r>
+        <w:t>RxNorm</w:t>
+      </w:r>
+      <w:proofErr w:type="spellEnd"/>
+      <w:r>
+        <w:t xml:space="preserve"> ingredient</w:t>
       </w:r>
       <w:r>
         <w:rPr>
@@ -21693,13 +21661,7 @@
         <w:t xml:space="preserve">Exposures: </w:t>
       </w:r>
       <w:r>
-        <w:t>rivaroxaban</w:t>
-      </w:r>
-      <w:r>
-        <w:t xml:space="preserve"> (</w:t>
-      </w:r>
-      <w:r>
-        <w:t>ROCKET AF</w:t>
+        <w:t>rivaroxaban (ROCKET AF</w:t>
       </w:r>
       <w:r>
         <w:rPr>
@@ -21715,7 +21677,6 @@
     <w:p>
       <w:pPr>
         <w:rPr>
-          <w:rFonts w:hint="eastAsia"/>
           <w:lang w:eastAsia="ko-KR"/>
         </w:rPr>
       </w:pPr>
@@ -21740,13 +21701,15 @@
         </w:pBdr>
       </w:pPr>
       <w:r>
-        <w:t xml:space="preserve">First exposure to any drug containing the RxNorm ingredient of </w:t>
-      </w:r>
-      <w:r>
-        <w:t>rivaroxaban</w:t>
-      </w:r>
-      <w:r>
-        <w:t>.</w:t>
+        <w:t xml:space="preserve">First exposure to any drug containing the </w:t>
+      </w:r>
+      <w:proofErr w:type="spellStart"/>
+      <w:r>
+        <w:t>RxNorm</w:t>
+      </w:r>
+      <w:proofErr w:type="spellEnd"/>
+      <w:r>
+        <w:t xml:space="preserve"> ingredient of rivaroxaban.</w:t>
       </w:r>
     </w:p>
     <w:p>
@@ -21851,16 +21814,7 @@
         <w:t xml:space="preserve">Exposures: </w:t>
       </w:r>
       <w:r>
-        <w:t>warfarin</w:t>
-      </w:r>
-      <w:r>
-        <w:t xml:space="preserve"> (</w:t>
-      </w:r>
-      <w:r>
-        <w:t xml:space="preserve">ROCKET AF </w:t>
-      </w:r>
-      <w:r>
-        <w:t>trial)</w:t>
+        <w:t>warfarin (ROCKET AF trial)</w:t>
       </w:r>
     </w:p>
     <w:p>
@@ -21885,13 +21839,15 @@
         </w:pBdr>
       </w:pPr>
       <w:r>
-        <w:t xml:space="preserve">First exposure to any drug containing the RxNorm ingredient of </w:t>
-      </w:r>
-      <w:r>
-        <w:t>warfarin</w:t>
-      </w:r>
-      <w:r>
-        <w:t>.</w:t>
+        <w:t xml:space="preserve">First exposure to any drug containing the </w:t>
+      </w:r>
+      <w:proofErr w:type="spellStart"/>
+      <w:r>
+        <w:t>RxNorm</w:t>
+      </w:r>
+      <w:proofErr w:type="spellEnd"/>
+      <w:r>
+        <w:t xml:space="preserve"> ingredient of warfarin.</w:t>
       </w:r>
     </w:p>
     <w:p>
@@ -22002,7 +21958,6 @@
     <w:p>
       <w:pPr>
         <w:rPr>
-          <w:rFonts w:hint="eastAsia"/>
           <w:lang w:eastAsia="ko-KR"/>
         </w:rPr>
       </w:pPr>
@@ -22027,7 +21982,15 @@
         </w:pBdr>
       </w:pPr>
       <w:r>
-        <w:t>First exposure to any drug containing the RxNorm ingredient of rivaroxaban.</w:t>
+        <w:t xml:space="preserve">First exposure to any drug containing the </w:t>
+      </w:r>
+      <w:proofErr w:type="spellStart"/>
+      <w:r>
+        <w:t>RxNorm</w:t>
+      </w:r>
+      <w:proofErr w:type="spellEnd"/>
+      <w:r>
+        <w:t xml:space="preserve"> ingredient of rivaroxaban.</w:t>
       </w:r>
     </w:p>
     <w:p>
@@ -22132,7 +22095,15 @@
         </w:pBdr>
       </w:pPr>
       <w:r>
-        <w:t>First exposure to any drug containing the RxNorm ingredient</w:t>
+        <w:t xml:space="preserve">First exposure to any drug containing the </w:t>
+      </w:r>
+      <w:proofErr w:type="spellStart"/>
+      <w:r>
+        <w:t>RxNorm</w:t>
+      </w:r>
+      <w:proofErr w:type="spellEnd"/>
+      <w:r>
+        <w:t xml:space="preserve"> ingredient</w:t>
       </w:r>
       <w:r>
         <w:rPr>
@@ -22243,7 +22214,6 @@
     <w:p>
       <w:pPr>
         <w:rPr>
-          <w:rFonts w:hint="eastAsia"/>
           <w:lang w:eastAsia="ko-KR"/>
         </w:rPr>
       </w:pPr>
@@ -22438,7 +22408,15 @@
         </w:pBdr>
       </w:pPr>
       <w:r>
-        <w:t>First exposure to any drug containing the RxNorm ingredient(s)</w:t>
+        <w:t xml:space="preserve">First exposure to any drug containing the </w:t>
+      </w:r>
+      <w:proofErr w:type="spellStart"/>
+      <w:r>
+        <w:t>RxNorm</w:t>
+      </w:r>
+      <w:proofErr w:type="spellEnd"/>
+      <w:r>
+        <w:t xml:space="preserve"> ingredient(s)</w:t>
       </w:r>
       <w:r>
         <w:rPr>
@@ -22694,14 +22672,13 @@
       <w:r>
         <w:t xml:space="preserve">Exposures: </w:t>
       </w:r>
+      <w:proofErr w:type="spellStart"/>
       <w:r>
         <w:t>edoxaban</w:t>
       </w:r>
-      <w:r>
-        <w:t xml:space="preserve"> (</w:t>
-      </w:r>
-      <w:r>
-        <w:t>ENGAGE AF-TIMI 48</w:t>
+      <w:proofErr w:type="spellEnd"/>
+      <w:r>
+        <w:t xml:space="preserve"> (ENGAGE AF-TIMI 48</w:t>
       </w:r>
       <w:r>
         <w:rPr>
@@ -22717,7 +22694,6 @@
     <w:p>
       <w:pPr>
         <w:rPr>
-          <w:rFonts w:hint="eastAsia"/>
           <w:lang w:eastAsia="ko-KR"/>
         </w:rPr>
       </w:pPr>
@@ -22742,11 +22718,21 @@
         </w:pBdr>
       </w:pPr>
       <w:r>
-        <w:t xml:space="preserve">First exposure to any drug containing the RxNorm ingredient of </w:t>
-      </w:r>
+        <w:t xml:space="preserve">First exposure to any drug containing the </w:t>
+      </w:r>
+      <w:proofErr w:type="spellStart"/>
+      <w:r>
+        <w:t>RxNorm</w:t>
+      </w:r>
+      <w:proofErr w:type="spellEnd"/>
+      <w:r>
+        <w:t xml:space="preserve"> ingredient of </w:t>
+      </w:r>
+      <w:proofErr w:type="spellStart"/>
       <w:r>
         <w:t>edoxaban</w:t>
       </w:r>
+      <w:proofErr w:type="spellEnd"/>
       <w:r>
         <w:t>.</w:t>
       </w:r>
@@ -22853,13 +22839,7 @@
         <w:t xml:space="preserve">Exposures: </w:t>
       </w:r>
       <w:r>
-        <w:t>warfarin (</w:t>
-      </w:r>
-      <w:r>
-        <w:t>ENGAGE AF-TIMI 48</w:t>
-      </w:r>
-      <w:r>
-        <w:t xml:space="preserve"> AF trial)</w:t>
+        <w:t>warfarin (ENGAGE AF-TIMI 48 AF trial)</w:t>
       </w:r>
     </w:p>
     <w:p>
@@ -22884,7 +22864,15 @@
         </w:pBdr>
       </w:pPr>
       <w:r>
-        <w:t>First exposure to any drug containing the RxNorm ingredient of warfarin.</w:t>
+        <w:t xml:space="preserve">First exposure to any drug containing the </w:t>
+      </w:r>
+      <w:proofErr w:type="spellStart"/>
+      <w:r>
+        <w:t>RxNorm</w:t>
+      </w:r>
+      <w:proofErr w:type="spellEnd"/>
+      <w:r>
+        <w:t xml:space="preserve"> ingredient of warfarin.</w:t>
       </w:r>
     </w:p>
     <w:p>
@@ -22988,14 +22976,15 @@
       <w:r>
         <w:t xml:space="preserve">Exposures: </w:t>
       </w:r>
+      <w:proofErr w:type="spellStart"/>
       <w:r>
         <w:t>edoxaban</w:t>
       </w:r>
-    </w:p>
-    <w:p>
-      <w:pPr>
-        <w:rPr>
-          <w:rFonts w:hint="eastAsia"/>
+      <w:proofErr w:type="spellEnd"/>
+    </w:p>
+    <w:p>
+      <w:pPr>
+        <w:rPr>
           <w:lang w:eastAsia="ko-KR"/>
         </w:rPr>
       </w:pPr>
@@ -23020,7 +23009,15 @@
         </w:pBdr>
       </w:pPr>
       <w:r>
-        <w:t>First exposure to any drug containing the RxNorm ingredient of rivaroxaban.</w:t>
+        <w:t xml:space="preserve">First exposure to any drug containing the </w:t>
+      </w:r>
+      <w:proofErr w:type="spellStart"/>
+      <w:r>
+        <w:t>RxNorm</w:t>
+      </w:r>
+      <w:proofErr w:type="spellEnd"/>
+      <w:r>
+        <w:t xml:space="preserve"> ingredient of rivaroxaban.</w:t>
       </w:r>
     </w:p>
     <w:p>
@@ -23124,7 +23121,15 @@
         </w:pBdr>
       </w:pPr>
       <w:r>
-        <w:t>First exposure to any drug containing the RxNorm ingredient</w:t>
+        <w:t xml:space="preserve">First exposure to any drug containing the </w:t>
+      </w:r>
+      <w:proofErr w:type="spellStart"/>
+      <w:r>
+        <w:t>RxNorm</w:t>
+      </w:r>
+      <w:proofErr w:type="spellEnd"/>
+      <w:r>
+        <w:t xml:space="preserve"> ingredient</w:t>
       </w:r>
       <w:r>
         <w:rPr>
@@ -23393,7 +23398,15 @@
         </w:pBdr>
       </w:pPr>
       <w:r>
-        <w:t>First exposure to any drug containing the RxNorm ingredient(s)</w:t>
+        <w:t xml:space="preserve">First exposure to any drug containing the </w:t>
+      </w:r>
+      <w:proofErr w:type="spellStart"/>
+      <w:r>
+        <w:t>RxNorm</w:t>
+      </w:r>
+      <w:proofErr w:type="spellEnd"/>
+      <w:r>
+        <w:t xml:space="preserve"> ingredient(s)</w:t>
       </w:r>
       <w:r>
         <w:rPr>
@@ -23722,7 +23735,15 @@
         </w:pBdr>
       </w:pPr>
       <w:r>
-        <w:t>First exposure to any drug containing the RxNorm ingredient(s)</w:t>
+        <w:t xml:space="preserve">First exposure to any drug containing the </w:t>
+      </w:r>
+      <w:proofErr w:type="spellStart"/>
+      <w:r>
+        <w:t>RxNorm</w:t>
+      </w:r>
+      <w:proofErr w:type="spellEnd"/>
+      <w:r>
+        <w:t xml:space="preserve"> ingredient(s)</w:t>
       </w:r>
       <w:r>
         <w:rPr>
@@ -25002,7 +25023,15 @@
         <w:t xml:space="preserve">no </w:t>
       </w:r>
       <w:r>
-        <w:t>Medline abstract where the MeSH terms suggest a</w:t>
+        <w:t xml:space="preserve">Medline abstract where the </w:t>
+      </w:r>
+      <w:proofErr w:type="spellStart"/>
+      <w:r>
+        <w:t>MeSH</w:t>
+      </w:r>
+      <w:proofErr w:type="spellEnd"/>
+      <w:r>
+        <w:t xml:space="preserve"> terms suggest a</w:t>
       </w:r>
       <w:r>
         <w:t>n</w:t>
@@ -25020,7 +25049,15 @@
         <w:t>, (2) that there is no mention of the drug-condition pair on a US Product Label in the “Adverse Drug Reactions</w:t>
       </w:r>
       <w:r>
-        <w:t>” or “Postmarketing” section</w:t>
+        <w:t>” or “</w:t>
+      </w:r>
+      <w:proofErr w:type="spellStart"/>
+      <w:r>
+        <w:t>Postmarketing</w:t>
+      </w:r>
+      <w:proofErr w:type="spellEnd"/>
+      <w:r>
+        <w:t>” section</w:t>
       </w:r>
       <w:r>
         <w:t>, (3) there are no US spontaneous reports suggesting that the pair is in an adverse event relationship, (4) that the OMOP Vocabulary does not suggest that the drug is indicated for the condition, (5) that the concepts are usable (i.e. not too broad, not suggestive of an adverse event relationship, not pregnancy related), and (6) the exact concept itself is utilized in patient level data (i.e. concepts that are not usually used within the data are usually indicative a broad concept that has a child that is more specific). The remaining concepts are “optimized”, meaning parent concepts remove children as defined by the OMOP Vocabulary (</w:t>
@@ -25572,12 +25609,21 @@
                 <w:sz w:val="20"/>
               </w:rPr>
             </w:pPr>
+            <w:proofErr w:type="spellStart"/>
             <w:r>
               <w:rPr>
                 <w:rFonts w:eastAsia="Times New Roman" w:cs="Times New Roman"/>
                 <w:sz w:val="20"/>
               </w:rPr>
-              <w:t>Ingrowing nail</w:t>
+              <w:t>Ingrowing</w:t>
+            </w:r>
+            <w:proofErr w:type="spellEnd"/>
+            <w:r>
+              <w:rPr>
+                <w:rFonts w:eastAsia="Times New Roman" w:cs="Times New Roman"/>
+                <w:sz w:val="20"/>
+              </w:rPr>
+              <w:t xml:space="preserve"> nail</w:t>
             </w:r>
           </w:p>
         </w:tc>
@@ -26901,12 +26947,21 @@
                 <w:sz w:val="20"/>
               </w:rPr>
             </w:pPr>
+            <w:proofErr w:type="spellStart"/>
             <w:r>
               <w:rPr>
                 <w:rFonts w:eastAsia="Times New Roman" w:cs="Times New Roman"/>
                 <w:sz w:val="20"/>
               </w:rPr>
-              <w:t>Postviral fatigue syndrome</w:t>
+              <w:t>Postviral</w:t>
+            </w:r>
+            <w:proofErr w:type="spellEnd"/>
+            <w:r>
+              <w:rPr>
+                <w:rFonts w:eastAsia="Times New Roman" w:cs="Times New Roman"/>
+                <w:sz w:val="20"/>
+              </w:rPr>
+              <w:t xml:space="preserve"> fatigue syndrome</w:t>
             </w:r>
           </w:p>
         </w:tc>
@@ -27150,6 +27205,7 @@
                 <w:sz w:val="20"/>
               </w:rPr>
             </w:pPr>
+            <w:proofErr w:type="spellStart"/>
             <w:r>
               <w:rPr>
                 <w:rFonts w:eastAsia="Times New Roman" w:cs="Times New Roman"/>
@@ -27157,6 +27213,7 @@
               </w:rPr>
               <w:t>Psychalgia</w:t>
             </w:r>
+            <w:proofErr w:type="spellEnd"/>
           </w:p>
         </w:tc>
       </w:tr>
@@ -28229,6 +28286,7 @@
                 <w:sz w:val="20"/>
               </w:rPr>
             </w:pPr>
+            <w:proofErr w:type="spellStart"/>
             <w:r>
               <w:rPr>
                 <w:rFonts w:eastAsia="Times New Roman" w:cs="Times New Roman"/>
@@ -28236,6 +28294,7 @@
               </w:rPr>
               <w:t>Wristdrop</w:t>
             </w:r>
+            <w:proofErr w:type="spellEnd"/>
           </w:p>
         </w:tc>
       </w:tr>
@@ -28801,6 +28860,7 @@
           <w:rFonts w:asciiTheme="minorHAnsi" w:hAnsiTheme="minorHAnsi" w:cstheme="minorHAnsi"/>
         </w:rPr>
       </w:pPr>
+      <w:proofErr w:type="spellStart"/>
       <w:r>
         <w:rPr>
           <w:rFonts w:asciiTheme="minorHAnsi" w:eastAsia="Roboto" w:hAnsiTheme="minorHAnsi" w:cstheme="minorHAnsi"/>
@@ -28809,6 +28869,7 @@
         </w:rPr>
         <w:t>Charlson</w:t>
       </w:r>
+      <w:proofErr w:type="spellEnd"/>
       <w:r>
         <w:rPr>
           <w:rFonts w:asciiTheme="minorHAnsi" w:eastAsia="Roboto" w:hAnsiTheme="minorHAnsi" w:cstheme="minorHAnsi"/>
@@ -29150,10 +29211,7 @@
         <w:spacing w:after="240" w:line="264" w:lineRule="auto"/>
       </w:pPr>
       <w:r>
-        <w:t>15</w:t>
-      </w:r>
-      <w:r>
-        <w:t xml:space="preserve"> </w:t>
+        <w:t xml:space="preserve">15 </w:t>
       </w:r>
       <w:proofErr w:type="gramStart"/>
       <w:r>
@@ -29242,25 +29300,7 @@
         <w:rPr>
           <w:lang w:eastAsia="ko-KR"/>
         </w:rPr>
-        <w:t>*</w:t>
-      </w:r>
-      <w:r>
-        <w:rPr>
-          <w:lang w:eastAsia="ko-KR"/>
-        </w:rPr>
-        <w:t>4</w:t>
-      </w:r>
-      <w:r>
-        <w:rPr>
-          <w:lang w:eastAsia="ko-KR"/>
-        </w:rPr>
-        <w:t>) =</w:t>
-      </w:r>
-      <w:r>
-        <w:rPr>
-          <w:lang w:eastAsia="ko-KR"/>
-        </w:rPr>
-        <w:t>60</w:t>
+        <w:t>*4) =60</w:t>
       </w:r>
     </w:p>
     <w:p>
@@ -29906,7 +29946,15 @@
         <w:contextualSpacing/>
       </w:pPr>
       <w:r>
-        <w:t>Even though many potential confounders will be included in this study, there may be residual bias due to unmeasured or misspecified confounders.</w:t>
+        <w:t xml:space="preserve">Even though many potential confounders will be included in this study, there may be residual bias due to unmeasured or </w:t>
+      </w:r>
+      <w:proofErr w:type="spellStart"/>
+      <w:r>
+        <w:t>misspecified</w:t>
+      </w:r>
+      <w:proofErr w:type="spellEnd"/>
+      <w:r>
+        <w:t xml:space="preserve"> confounders.</w:t>
       </w:r>
     </w:p>
     <w:p>
@@ -30017,7 +30065,7 @@
     </w:p>
     <w:p>
       <w:pPr>
-        <w:pStyle w:val="Bibliography"/>
+        <w:pStyle w:val="1a"/>
       </w:pPr>
       <w:r>
         <w:fldChar w:fldCharType="end"/>
@@ -30046,15 +30094,7 @@
         <w:t>et al.</w:t>
       </w:r>
       <w:r>
-        <w:t xml:space="preserve"> Emulating Randomized Clinical Trials </w:t>
-      </w:r>
-      <w:proofErr w:type="gramStart"/>
-      <w:r>
-        <w:t>With</w:t>
-      </w:r>
-      <w:proofErr w:type="gramEnd"/>
-      <w:r>
-        <w:t xml:space="preserve"> Nonrandomized Real-World Evidence Studies: First Results From the RCT DUPLICATE Initiative. </w:t>
+        <w:t xml:space="preserve"> Emulating Randomized Clinical Trials With Nonrandomized Real-World Evidence Studies: First Results From the RCT DUPLICATE Initiative. </w:t>
       </w:r>
       <w:r>
         <w:rPr>
@@ -30079,7 +30119,7 @@
     </w:p>
     <w:p>
       <w:pPr>
-        <w:pStyle w:val="Bibliography"/>
+        <w:pStyle w:val="1a"/>
       </w:pPr>
       <w:r>
         <w:t>2</w:t>
@@ -30096,15 +30136,7 @@
         <w:t>et al.</w:t>
       </w:r>
       <w:r>
-        <w:t xml:space="preserve"> Emulation of Randomized Clinical Trials </w:t>
-      </w:r>
-      <w:proofErr w:type="gramStart"/>
-      <w:r>
-        <w:t>With</w:t>
-      </w:r>
-      <w:proofErr w:type="gramEnd"/>
-      <w:r>
-        <w:t xml:space="preserve"> Nonrandomized Database Analyses: Results of 32 Clinical Trials. </w:t>
+        <w:t xml:space="preserve"> Emulation of Randomized Clinical Trials With Nonrandomized Database Analyses: Results of 32 Clinical Trials. </w:t>
       </w:r>
       <w:r>
         <w:rPr>
@@ -30129,7 +30161,7 @@
     </w:p>
     <w:p>
       <w:pPr>
-        <w:pStyle w:val="Bibliography"/>
+        <w:pStyle w:val="1a"/>
       </w:pPr>
       <w:r>
         <w:t>3</w:t>
@@ -30161,7 +30193,7 @@
     </w:p>
     <w:p>
       <w:pPr>
-        <w:pStyle w:val="Bibliography"/>
+        <w:pStyle w:val="1a"/>
       </w:pPr>
       <w:r>
         <w:t>4</w:t>
@@ -30203,7 +30235,7 @@
     </w:p>
     <w:p>
       <w:pPr>
-        <w:pStyle w:val="Bibliography"/>
+        <w:pStyle w:val="1a"/>
       </w:pPr>
       <w:r>
         <w:t>5</w:t>
@@ -30245,7 +30277,7 @@
     </w:p>
     <w:p>
       <w:pPr>
-        <w:pStyle w:val="Bibliography"/>
+        <w:pStyle w:val="1a"/>
       </w:pPr>
       <w:r>
         <w:t>6</w:t>
@@ -30287,7 +30319,7 @@
     </w:p>
     <w:p>
       <w:pPr>
-        <w:pStyle w:val="Bibliography"/>
+        <w:pStyle w:val="1a"/>
       </w:pPr>
       <w:r>
         <w:t>7</w:t>
@@ -30329,7 +30361,7 @@
     </w:p>
     <w:p>
       <w:pPr>
-        <w:pStyle w:val="Bibliography"/>
+        <w:pStyle w:val="1a"/>
       </w:pPr>
       <w:r>
         <w:t>8</w:t>
@@ -30346,15 +30378,7 @@
         <w:t>et al.</w:t>
       </w:r>
       <w:r>
-        <w:t xml:space="preserve"> Effect of Linagliptin vs Placebo on Major Cardiovascular Events in Adults </w:t>
-      </w:r>
-      <w:proofErr w:type="gramStart"/>
-      <w:r>
-        <w:t>With</w:t>
-      </w:r>
-      <w:proofErr w:type="gramEnd"/>
-      <w:r>
-        <w:t xml:space="preserve"> Type 2 Diabetes and High Cardiovascular and Renal Risk: The CARMELINA Randomized Clinical Trial. </w:t>
+        <w:t xml:space="preserve"> Effect of Linagliptin vs Placebo on Major Cardiovascular Events in Adults With Type 2 Diabetes and High Cardiovascular and Renal Risk: The CARMELINA Randomized Clinical Trial. </w:t>
       </w:r>
       <w:r>
         <w:rPr>
@@ -30379,7 +30403,7 @@
     </w:p>
     <w:p>
       <w:pPr>
-        <w:pStyle w:val="Bibliography"/>
+        <w:pStyle w:val="1a"/>
       </w:pPr>
       <w:r>
         <w:t>9</w:t>
@@ -30421,7 +30445,7 @@
     </w:p>
     <w:p>
       <w:pPr>
-        <w:pStyle w:val="Bibliography"/>
+        <w:pStyle w:val="1a"/>
       </w:pPr>
       <w:r>
         <w:t>10</w:t>
@@ -30463,7 +30487,7 @@
     </w:p>
     <w:p>
       <w:pPr>
-        <w:pStyle w:val="Bibliography"/>
+        <w:pStyle w:val="1a"/>
       </w:pPr>
       <w:r>
         <w:t>11</w:t>
@@ -30480,15 +30504,7 @@
         <w:t>et al.</w:t>
       </w:r>
       <w:r>
-        <w:t xml:space="preserve"> Effect of Linagliptin vs Glimepiride on Major Adverse Cardiovascular Outcomes in Patients </w:t>
-      </w:r>
-      <w:proofErr w:type="gramStart"/>
-      <w:r>
-        <w:t>With</w:t>
-      </w:r>
-      <w:proofErr w:type="gramEnd"/>
-      <w:r>
-        <w:t xml:space="preserve"> Type 2 Diabetes: The CAROLINA Randomized Clinical Trial. </w:t>
+        <w:t xml:space="preserve"> Effect of Linagliptin vs Glimepiride on Major Adverse Cardiovascular Outcomes in Patients With Type 2 Diabetes: The CAROLINA Randomized Clinical Trial. </w:t>
       </w:r>
       <w:r>
         <w:rPr>
@@ -30513,7 +30529,7 @@
     </w:p>
     <w:p>
       <w:pPr>
-        <w:pStyle w:val="Bibliography"/>
+        <w:pStyle w:val="1a"/>
       </w:pPr>
       <w:r>
         <w:t>12</w:t>
@@ -30555,7 +30571,7 @@
     </w:p>
     <w:p>
       <w:pPr>
-        <w:pStyle w:val="Bibliography"/>
+        <w:pStyle w:val="1a"/>
       </w:pPr>
       <w:r>
         <w:t>13</w:t>
@@ -30597,7 +30613,7 @@
     </w:p>
     <w:p>
       <w:pPr>
-        <w:pStyle w:val="Bibliography"/>
+        <w:pStyle w:val="1a"/>
       </w:pPr>
       <w:r>
         <w:t>14</w:t>
@@ -30639,7 +30655,7 @@
     </w:p>
     <w:p>
       <w:pPr>
-        <w:pStyle w:val="Bibliography"/>
+        <w:pStyle w:val="1a"/>
       </w:pPr>
       <w:r>
         <w:t>15</w:t>
@@ -30681,7 +30697,7 @@
     </w:p>
     <w:p>
       <w:pPr>
-        <w:pStyle w:val="Bibliography"/>
+        <w:pStyle w:val="1a"/>
       </w:pPr>
       <w:r>
         <w:lastRenderedPageBreak/>
@@ -30724,7 +30740,7 @@
     </w:p>
     <w:p>
       <w:pPr>
-        <w:pStyle w:val="Bibliography"/>
+        <w:pStyle w:val="1a"/>
       </w:pPr>
       <w:r>
         <w:t>17</w:t>
@@ -30766,7 +30782,7 @@
     </w:p>
     <w:p>
       <w:pPr>
-        <w:pStyle w:val="Bibliography"/>
+        <w:pStyle w:val="1a"/>
       </w:pPr>
       <w:r>
         <w:t>18</w:t>
@@ -30799,7 +30815,6 @@
     <w:p>
       <w:pPr>
         <w:rPr>
-          <w:rFonts w:hint="eastAsia"/>
           <w:lang w:eastAsia="ko-KR"/>
         </w:rPr>
       </w:pPr>
@@ -49500,8 +49515,8 @@
       </w:tcPr>
     </w:tblStylePr>
   </w:style>
-  <w:style w:type="paragraph" w:customStyle="1" w:styleId="Bibliography">
-    <w:name w:val="Bibliography"/>
+  <w:style w:type="paragraph" w:customStyle="1" w:styleId="1a">
+    <w:name w:val="참고 문헌1"/>
     <w:basedOn w:val="a"/>
     <w:link w:val="BibliographyChar"/>
     <w:rsid w:val="008B09EE"/>
@@ -49516,7 +49531,7 @@
   <w:style w:type="character" w:customStyle="1" w:styleId="BibliographyChar">
     <w:name w:val="Bibliography Char"/>
     <w:basedOn w:val="a0"/>
-    <w:link w:val="Bibliography"/>
+    <w:link w:val="1a"/>
     <w:rsid w:val="008B09EE"/>
   </w:style>
 </w:styles>
@@ -49818,12 +49833,19 @@
 </file>
 
 <file path=customXml/item1.xml><?xml version="1.0" encoding="utf-8"?>
-<p:properties xmlns:p="http://schemas.microsoft.com/office/2006/metadata/properties" xmlns:xsi="http://www.w3.org/2001/XMLSchema-instance" xmlns:pc="http://schemas.microsoft.com/office/infopath/2007/PartnerControls">
-  <documentManagement/>
-</p:properties>
+<b:Sources xmlns:b="http://schemas.openxmlformats.org/officeDocument/2006/bibliography" xmlns="http://schemas.openxmlformats.org/officeDocument/2006/bibliography" SelectedStyle="\APASixthEditionOfficeOnline.xsl" StyleName="APA" Version="6"/>
 </file>
 
 <file path=customXml/item2.xml><?xml version="1.0" encoding="utf-8"?>
+<?mso-contentType ?>
+<FormTemplates xmlns="http://schemas.microsoft.com/sharepoint/v3/contenttype/forms">
+  <Display>DocumentLibraryForm</Display>
+  <Edit>DocumentLibraryForm</Edit>
+  <New>DocumentLibraryForm</New>
+</FormTemplates>
+</file>
+
+<file path=customXml/item3.xml><?xml version="1.0" encoding="utf-8"?>
 <ct:contentTypeSchema xmlns:ct="http://schemas.microsoft.com/office/2006/metadata/contentType" xmlns:ma="http://schemas.microsoft.com/office/2006/metadata/properties/metaAttributes" ct:_="" ma:_="" ma:contentTypeName="문서" ma:contentTypeID="0x01010095FC3258E2E3D449B248B049912601CB" ma:contentTypeVersion="2" ma:contentTypeDescription="새 문서를 만듭니다." ma:contentTypeScope="" ma:versionID="4f13772f9b235e0fa67b650c9741435d">
   <xsd:schema xmlns:xsd="http://www.w3.org/2001/XMLSchema" xmlns:xs="http://www.w3.org/2001/XMLSchema" xmlns:p="http://schemas.microsoft.com/office/2006/metadata/properties" xmlns:ns2="fd159966-f3b6-4960-82e6-2c7adab1f67c" targetNamespace="http://schemas.microsoft.com/office/2006/metadata/properties" ma:root="true" ma:fieldsID="458ff0c3dae847c2cc749dc93029e1e0" ns2:_="">
     <xsd:import namespace="fd159966-f3b6-4960-82e6-2c7adab1f67c"/>
@@ -49955,29 +49977,29 @@
 </ct:contentTypeSchema>
 </file>
 
-<file path=customXml/item3.xml><?xml version="1.0" encoding="utf-8"?>
-<?mso-contentType ?>
-<FormTemplates xmlns="http://schemas.microsoft.com/sharepoint/v3/contenttype/forms">
-  <Display>DocumentLibraryForm</Display>
-  <Edit>DocumentLibraryForm</Edit>
-  <New>DocumentLibraryForm</New>
-</FormTemplates>
-</file>
-
 <file path=customXml/item4.xml><?xml version="1.0" encoding="utf-8"?>
-<b:Sources xmlns:b="http://schemas.openxmlformats.org/officeDocument/2006/bibliography" xmlns="http://schemas.openxmlformats.org/officeDocument/2006/bibliography" SelectedStyle="\APASixthEditionOfficeOnline.xsl" StyleName="APA" Version="6"/>
+<p:properties xmlns:p="http://schemas.microsoft.com/office/2006/metadata/properties" xmlns:xsi="http://www.w3.org/2001/XMLSchema-instance" xmlns:pc="http://schemas.microsoft.com/office/infopath/2007/PartnerControls">
+  <documentManagement/>
+</p:properties>
 </file>
 
 <file path=customXml/itemProps1.xml><?xml version="1.0" encoding="utf-8"?>
-<ds:datastoreItem xmlns:ds="http://schemas.openxmlformats.org/officeDocument/2006/customXml" ds:itemID="{701D9563-620B-436A-9699-B5B3999D5AA4}">
+<ds:datastoreItem xmlns:ds="http://schemas.openxmlformats.org/officeDocument/2006/customXml" ds:itemID="{92378D5C-70BE-4BDB-A580-43C873CE71BB}">
   <ds:schemaRefs>
-    <ds:schemaRef ds:uri="http://schemas.microsoft.com/office/2006/metadata/properties"/>
-    <ds:schemaRef ds:uri="http://schemas.microsoft.com/office/infopath/2007/PartnerControls"/>
+    <ds:schemaRef ds:uri="http://schemas.openxmlformats.org/officeDocument/2006/bibliography"/>
   </ds:schemaRefs>
 </ds:datastoreItem>
 </file>
 
 <file path=customXml/itemProps2.xml><?xml version="1.0" encoding="utf-8"?>
+<ds:datastoreItem xmlns:ds="http://schemas.openxmlformats.org/officeDocument/2006/customXml" ds:itemID="{7583E014-A70E-4664-BE50-7950D342A75F}">
+  <ds:schemaRefs>
+    <ds:schemaRef ds:uri="http://schemas.microsoft.com/sharepoint/v3/contenttype/forms"/>
+  </ds:schemaRefs>
+</ds:datastoreItem>
+</file>
+
+<file path=customXml/itemProps3.xml><?xml version="1.0" encoding="utf-8"?>
 <ds:datastoreItem xmlns:ds="http://schemas.openxmlformats.org/officeDocument/2006/customXml" ds:itemID="{F45E6D4A-569D-49BA-9AC0-B40D91D1C050}">
   <ds:schemaRefs>
     <ds:schemaRef ds:uri="http://schemas.microsoft.com/office/2006/metadata/contentType"/>
@@ -49995,18 +50017,11 @@
 </ds:datastoreItem>
 </file>
 
-<file path=customXml/itemProps3.xml><?xml version="1.0" encoding="utf-8"?>
-<ds:datastoreItem xmlns:ds="http://schemas.openxmlformats.org/officeDocument/2006/customXml" ds:itemID="{7583E014-A70E-4664-BE50-7950D342A75F}">
+<file path=customXml/itemProps4.xml><?xml version="1.0" encoding="utf-8"?>
+<ds:datastoreItem xmlns:ds="http://schemas.openxmlformats.org/officeDocument/2006/customXml" ds:itemID="{701D9563-620B-436A-9699-B5B3999D5AA4}">
   <ds:schemaRefs>
-    <ds:schemaRef ds:uri="http://schemas.microsoft.com/sharepoint/v3/contenttype/forms"/>
-  </ds:schemaRefs>
-</ds:datastoreItem>
-</file>
-
-<file path=customXml/itemProps4.xml><?xml version="1.0" encoding="utf-8"?>
-<ds:datastoreItem xmlns:ds="http://schemas.openxmlformats.org/officeDocument/2006/customXml" ds:itemID="{92378D5C-70BE-4BDB-A580-43C873CE71BB}">
-  <ds:schemaRefs>
-    <ds:schemaRef ds:uri="http://schemas.openxmlformats.org/officeDocument/2006/bibliography"/>
+    <ds:schemaRef ds:uri="http://schemas.microsoft.com/office/2006/metadata/properties"/>
+    <ds:schemaRef ds:uri="http://schemas.microsoft.com/office/infopath/2007/PartnerControls"/>
   </ds:schemaRefs>
 </ds:datastoreItem>
 </file>
</xml_diff>